<commit_message>
FCT Fin du TP
</commit_message>
<xml_diff>
--- a/____Instruction____.docx
+++ b/____Instruction____.docx
@@ -2,6 +2,41 @@
 <file path=word/document.xml><?xml version="1.0" encoding="utf-8"?>
 <w:document xmlns:wpc="http://schemas.microsoft.com/office/word/2010/wordprocessingCanvas" xmlns:cx="http://schemas.microsoft.com/office/drawing/2014/chartex" xmlns:cx1="http://schemas.microsoft.com/office/drawing/2015/9/8/chartex" xmlns:cx2="http://schemas.microsoft.com/office/drawing/2015/10/21/chartex" xmlns:cx3="http://schemas.microsoft.com/office/drawing/2016/5/9/chartex" xmlns:cx4="http://schemas.microsoft.com/office/drawing/2016/5/10/chartex" xmlns:cx5="http://schemas.microsoft.com/office/drawing/2016/5/11/chartex" xmlns:cx6="http://schemas.microsoft.com/office/drawing/2016/5/12/chartex" xmlns:cx7="http://schemas.microsoft.com/office/drawing/2016/5/13/chartex" xmlns:cx8="http://schemas.microsoft.com/office/drawing/2016/5/14/chartex" xmlns:mc="http://schemas.openxmlformats.org/markup-compatibility/2006" xmlns:aink="http://schemas.microsoft.com/office/drawing/2016/ink" xmlns:am3d="http://schemas.microsoft.com/office/drawing/2017/model3d" xmlns:o="urn:schemas-microsoft-com:office:office" xmlns:oel="http://schemas.microsoft.com/office/2019/extlst" xmlns:r="http://schemas.openxmlformats.org/officeDocument/2006/relationships" xmlns:m="http://schemas.openxmlformats.org/officeDocument/2006/math" xmlns:v="urn:schemas-microsoft-com:vml" xmlns:wp14="http://schemas.microsoft.com/office/word/2010/wordprocessingDrawing" xmlns:wp="http://schemas.openxmlformats.org/drawingml/2006/wordprocessingDrawing" xmlns:w10="urn:schemas-microsoft-com:office:word" xmlns:w="http://schemas.openxmlformats.org/wordprocessingml/2006/main" xmlns:w14="http://schemas.microsoft.com/office/word/2010/wordml" xmlns:w15="http://schemas.microsoft.com/office/word/2012/wordml" xmlns:w16cex="http://schemas.microsoft.com/office/word/2018/wordml/cex" xmlns:w16cid="http://schemas.microsoft.com/office/word/2016/wordml/cid" xmlns:w16="http://schemas.microsoft.com/office/word/2018/wordml" xmlns:w16sdtdh="http://schemas.microsoft.com/office/word/2020/wordml/sdtdatahash" xmlns:w16se="http://schemas.microsoft.com/office/word/2015/wordml/symex" xmlns:wpg="http://schemas.microsoft.com/office/word/2010/wordprocessingGroup" xmlns:wpi="http://schemas.microsoft.com/office/word/2010/wordprocessingInk" xmlns:wne="http://schemas.microsoft.com/office/word/2006/wordml" xmlns:wps="http://schemas.microsoft.com/office/word/2010/wordprocessingShape" mc:Ignorable="w14 w15 w16se w16cid w16 w16cex w16sdtdh wp14">
   <w:body>
+    <w:p>
+      <w:pPr>
+        <w:ind w:firstLine="0"/>
+        <w:jc w:val="left"/>
+        <w:rPr>
+          <w:b/>
+          <w:bCs/>
+        </w:rPr>
+      </w:pPr>
+    </w:p>
+    <w:p>
+      <w:pPr>
+        <w:pStyle w:val="Paragraphedeliste"/>
+        <w:numPr>
+          <w:ilvl w:val="0"/>
+          <w:numId w:val="2"/>
+        </w:numPr>
+        <w:jc w:val="left"/>
+        <w:rPr>
+          <w:rFonts w:cs="Calibri"/>
+          <w:b/>
+          <w:bCs/>
+          <w:sz w:val="22"/>
+        </w:rPr>
+      </w:pPr>
+      <w:r>
+        <w:rPr>
+          <w:rFonts w:cs="Calibri"/>
+          <w:b/>
+          <w:bCs/>
+          <w:sz w:val="22"/>
+        </w:rPr>
+        <w:t>Bien s’assurer que le projet se situe dans le dossier C:/EspaceLabo avant de faire les migrations</w:t>
+      </w:r>
+    </w:p>
     <w:p>
       <w:pPr>
         <w:pStyle w:val="Paragraphedeliste"/>
@@ -31,7 +66,57 @@
         </w:rPr>
         <w:br/>
       </w:r>
-      <w:proofErr w:type="gramStart"/>
+      <w:r>
+        <w:rPr>
+          <w:rFonts w:ascii="Courier New" w:hAnsi="Courier New" w:cs="Courier New"/>
+          <w:sz w:val="20"/>
+          <w:szCs w:val="20"/>
+          <w:highlight w:val="yellow"/>
+        </w:rPr>
+        <w:t>cd ./6217367_ProjetFinal</w:t>
+      </w:r>
+    </w:p>
+    <w:p>
+      <w:pPr>
+        <w:pStyle w:val="Paragraphedeliste"/>
+        <w:ind w:firstLine="0"/>
+        <w:jc w:val="left"/>
+        <w:rPr>
+          <w:rFonts w:cs="Calibri"/>
+          <w:sz w:val="22"/>
+        </w:rPr>
+      </w:pPr>
+    </w:p>
+    <w:p>
+      <w:pPr>
+        <w:pStyle w:val="Paragraphedeliste"/>
+        <w:numPr>
+          <w:ilvl w:val="0"/>
+          <w:numId w:val="2"/>
+        </w:numPr>
+        <w:jc w:val="left"/>
+        <w:rPr>
+          <w:lang w:val="en-CA"/>
+        </w:rPr>
+      </w:pPr>
+      <w:r>
+        <w:rPr>
+          <w:rFonts w:cs="Calibri"/>
+          <w:b/>
+          <w:bCs/>
+          <w:sz w:val="22"/>
+          <w:lang w:val="en-CA"/>
+        </w:rPr>
+        <w:t>Exécuter les migrations EVOLVE</w:t>
+      </w:r>
+      <w:r>
+        <w:rPr>
+          <w:rFonts w:cs="Calibri"/>
+          <w:sz w:val="22"/>
+          <w:lang w:val="en-CA"/>
+        </w:rPr>
+        <w:br/>
+      </w:r>
       <w:r>
         <w:rPr>
           <w:rFonts w:ascii="Courier New" w:hAnsi="Courier New" w:cs="Courier New"/>
@@ -40,28 +125,17 @@
           <w:highlight w:val="yellow"/>
           <w:lang w:val="en-CA"/>
         </w:rPr>
-        <w:t>cd .</w:t>
-      </w:r>
-      <w:proofErr w:type="gramEnd"/>
-      <w:r>
-        <w:rPr>
-          <w:rFonts w:ascii="Courier New" w:hAnsi="Courier New" w:cs="Courier New"/>
-          <w:sz w:val="20"/>
-          <w:szCs w:val="20"/>
-          <w:highlight w:val="yellow"/>
-          <w:lang w:val="en-CA"/>
-        </w:rPr>
-        <w:t>/6217367_ProjetFinal</w:t>
+        <w:t>evolve migrate sqlserver -c "Data Source=.\SQLEXPRESS;Initial Catalog=TP_FusionVox;Integrated Security=True;Persist Security Info=False;Pooling=False;MultipleActiveResultSets=False;Encrypt=False;TrustServerCertificate=False" --target-version 1.6</w:t>
       </w:r>
     </w:p>
     <w:p>
       <w:pPr>
         <w:pStyle w:val="Paragraphedeliste"/>
-        <w:ind w:firstLine="0"/>
         <w:jc w:val="left"/>
         <w:rPr>
           <w:rFonts w:cs="Calibri"/>
           <w:sz w:val="22"/>
+          <w:lang w:val="en-CA"/>
         </w:rPr>
       </w:pPr>
     </w:p>
@@ -81,16 +155,7 @@
           <w:bCs/>
           <w:sz w:val="22"/>
         </w:rPr>
-        <w:t>Exécuter les migrations</w:t>
-      </w:r>
-      <w:r>
-        <w:rPr>
-          <w:rFonts w:cs="Calibri"/>
-          <w:b/>
-          <w:bCs/>
-          <w:sz w:val="22"/>
-        </w:rPr>
-        <w:t xml:space="preserve"> EVOLVE</w:t>
+        <w:t>Généré des entités à l'aide de SCAFFOLD</w:t>
       </w:r>
       <w:r>
         <w:rPr>
@@ -105,121 +170,8 @@
           <w:sz w:val="20"/>
           <w:szCs w:val="20"/>
           <w:highlight w:val="yellow"/>
-          <w:lang w:val="en-CA"/>
         </w:rPr>
-        <w:t xml:space="preserve">evolve migrate </w:t>
-      </w:r>
-      <w:proofErr w:type="spellStart"/>
-      <w:r>
-        <w:rPr>
-          <w:rFonts w:ascii="Courier New" w:hAnsi="Courier New" w:cs="Courier New"/>
-          <w:sz w:val="20"/>
-          <w:szCs w:val="20"/>
-          <w:highlight w:val="yellow"/>
-          <w:lang w:val="en-CA"/>
-        </w:rPr>
-        <w:t>sqlserver</w:t>
-      </w:r>
-      <w:proofErr w:type="spellEnd"/>
-      <w:r>
-        <w:rPr>
-          <w:rFonts w:ascii="Courier New" w:hAnsi="Courier New" w:cs="Courier New"/>
-          <w:sz w:val="20"/>
-          <w:szCs w:val="20"/>
-          <w:highlight w:val="yellow"/>
-          <w:lang w:val="en-CA"/>
-        </w:rPr>
-        <w:t xml:space="preserve"> -c "Data Source=.\</w:t>
-      </w:r>
-      <w:proofErr w:type="spellStart"/>
-      <w:proofErr w:type="gramStart"/>
-      <w:r>
-        <w:rPr>
-          <w:rFonts w:ascii="Courier New" w:hAnsi="Courier New" w:cs="Courier New"/>
-          <w:sz w:val="20"/>
-          <w:szCs w:val="20"/>
-          <w:highlight w:val="yellow"/>
-          <w:lang w:val="en-CA"/>
-        </w:rPr>
-        <w:t>SQLEXPRESS;Initial</w:t>
-      </w:r>
-      <w:proofErr w:type="spellEnd"/>
-      <w:proofErr w:type="gramEnd"/>
-      <w:r>
-        <w:rPr>
-          <w:rFonts w:ascii="Courier New" w:hAnsi="Courier New" w:cs="Courier New"/>
-          <w:sz w:val="20"/>
-          <w:szCs w:val="20"/>
-          <w:highlight w:val="yellow"/>
-          <w:lang w:val="en-CA"/>
-        </w:rPr>
-        <w:t xml:space="preserve"> </w:t>
-      </w:r>
-      <w:proofErr w:type="spellStart"/>
-      <w:r>
-        <w:rPr>
-          <w:rFonts w:ascii="Courier New" w:hAnsi="Courier New" w:cs="Courier New"/>
-          <w:sz w:val="20"/>
-          <w:szCs w:val="20"/>
-          <w:highlight w:val="yellow"/>
-          <w:lang w:val="en-CA"/>
-        </w:rPr>
-        <w:t>Catalog</w:t>
-      </w:r>
-      <w:proofErr w:type="spellEnd"/>
-      <w:r>
-        <w:rPr>
-          <w:rFonts w:ascii="Courier New" w:hAnsi="Courier New" w:cs="Courier New"/>
-          <w:sz w:val="20"/>
-          <w:szCs w:val="20"/>
-          <w:highlight w:val="yellow"/>
-          <w:lang w:val="en-CA"/>
-        </w:rPr>
-        <w:t>=</w:t>
-      </w:r>
-      <w:proofErr w:type="spellStart"/>
-      <w:r>
-        <w:rPr>
-          <w:rFonts w:ascii="Courier New" w:hAnsi="Courier New" w:cs="Courier New"/>
-          <w:sz w:val="20"/>
-          <w:szCs w:val="20"/>
-          <w:highlight w:val="yellow"/>
-          <w:lang w:val="en-CA"/>
-        </w:rPr>
-        <w:t>TP_FusionVox;Integrated</w:t>
-      </w:r>
-      <w:proofErr w:type="spellEnd"/>
-      <w:r>
-        <w:rPr>
-          <w:rFonts w:ascii="Courier New" w:hAnsi="Courier New" w:cs="Courier New"/>
-          <w:sz w:val="20"/>
-          <w:szCs w:val="20"/>
-          <w:highlight w:val="yellow"/>
-          <w:lang w:val="en-CA"/>
-        </w:rPr>
-        <w:t xml:space="preserve"> Security=</w:t>
-      </w:r>
-      <w:proofErr w:type="spellStart"/>
-      <w:r>
-        <w:rPr>
-          <w:rFonts w:ascii="Courier New" w:hAnsi="Courier New" w:cs="Courier New"/>
-          <w:sz w:val="20"/>
-          <w:szCs w:val="20"/>
-          <w:highlight w:val="yellow"/>
-          <w:lang w:val="en-CA"/>
-        </w:rPr>
-        <w:t>True;Persist</w:t>
-      </w:r>
-      <w:proofErr w:type="spellEnd"/>
-      <w:r>
-        <w:rPr>
-          <w:rFonts w:ascii="Courier New" w:hAnsi="Courier New" w:cs="Courier New"/>
-          <w:sz w:val="20"/>
-          <w:szCs w:val="20"/>
-          <w:highlight w:val="yellow"/>
-          <w:lang w:val="en-CA"/>
-        </w:rPr>
-        <w:t xml:space="preserve"> Security Info=False;Pooling=False;MultipleActiveResultSets=False;Encrypt=False;TrustServerCertificate=False" --target-version 1.</w:t>
+        <w:t>dotnet ef dbcontext scaffold Name=</w:t>
       </w:r>
       <w:r>
         <w:rPr>
@@ -227,72 +179,8 @@
           <w:sz w:val="20"/>
           <w:szCs w:val="20"/>
           <w:highlight w:val="yellow"/>
-          <w:lang w:val="en-CA"/>
         </w:rPr>
-        <w:t>6</w:t>
-      </w:r>
-    </w:p>
-    <w:p>
-      <w:pPr>
-        <w:pStyle w:val="Paragraphedeliste"/>
-        <w:jc w:val="left"/>
-        <w:rPr>
-          <w:rFonts w:cs="Calibri"/>
-          <w:sz w:val="22"/>
-        </w:rPr>
-      </w:pPr>
-    </w:p>
-    <w:p>
-      <w:pPr>
-        <w:pStyle w:val="Paragraphedeliste"/>
-        <w:numPr>
-          <w:ilvl w:val="0"/>
-          <w:numId w:val="2"/>
-        </w:numPr>
-        <w:jc w:val="left"/>
-      </w:pPr>
-      <w:r>
-        <w:rPr>
-          <w:rFonts w:cs="Calibri"/>
-          <w:b/>
-          <w:bCs/>
-          <w:sz w:val="22"/>
-        </w:rPr>
-        <w:t>Généré des entités</w:t>
-      </w:r>
-      <w:r>
-        <w:rPr>
-          <w:rFonts w:cs="Calibri"/>
-          <w:b/>
-          <w:bCs/>
-          <w:sz w:val="22"/>
-        </w:rPr>
-        <w:t xml:space="preserve"> </w:t>
-      </w:r>
-      <w:r>
-        <w:rPr>
-          <w:rFonts w:cs="Calibri"/>
-          <w:b/>
-          <w:bCs/>
-          <w:sz w:val="22"/>
-        </w:rPr>
-        <w:t>à l'aide de</w:t>
-      </w:r>
-      <w:r>
-        <w:rPr>
-          <w:rFonts w:cs="Calibri"/>
-          <w:b/>
-          <w:bCs/>
-          <w:sz w:val="22"/>
-        </w:rPr>
-        <w:t xml:space="preserve"> SCAFFOLD</w:t>
-      </w:r>
-      <w:r>
-        <w:rPr>
-          <w:rFonts w:cs="Calibri"/>
-          <w:sz w:val="22"/>
-        </w:rPr>
-        <w:br/>
+        <w:t xml:space="preserve">TP_FusionVox </w:t>
       </w:r>
       <w:r>
         <w:rPr>
@@ -300,126 +188,14 @@
           <w:sz w:val="20"/>
           <w:szCs w:val="20"/>
           <w:highlight w:val="yellow"/>
-          <w:lang w:val="en-CA"/>
         </w:rPr>
-        <w:t xml:space="preserve">dotnet </w:t>
-      </w:r>
-      <w:proofErr w:type="spellStart"/>
-      <w:r>
-        <w:rPr>
-          <w:rFonts w:ascii="Courier New" w:hAnsi="Courier New" w:cs="Courier New"/>
-          <w:sz w:val="20"/>
-          <w:szCs w:val="20"/>
-          <w:highlight w:val="yellow"/>
-          <w:lang w:val="en-CA"/>
-        </w:rPr>
-        <w:t>ef</w:t>
-      </w:r>
-      <w:proofErr w:type="spellEnd"/>
-      <w:r>
-        <w:rPr>
-          <w:rFonts w:ascii="Courier New" w:hAnsi="Courier New" w:cs="Courier New"/>
-          <w:sz w:val="20"/>
-          <w:szCs w:val="20"/>
-          <w:highlight w:val="yellow"/>
-          <w:lang w:val="en-CA"/>
-        </w:rPr>
-        <w:t xml:space="preserve"> </w:t>
-      </w:r>
-      <w:proofErr w:type="spellStart"/>
-      <w:r>
-        <w:rPr>
-          <w:rFonts w:ascii="Courier New" w:hAnsi="Courier New" w:cs="Courier New"/>
-          <w:sz w:val="20"/>
-          <w:szCs w:val="20"/>
-          <w:highlight w:val="yellow"/>
-          <w:lang w:val="en-CA"/>
-        </w:rPr>
-        <w:t>dbcontext</w:t>
-      </w:r>
-      <w:proofErr w:type="spellEnd"/>
-      <w:r>
-        <w:rPr>
-          <w:rFonts w:ascii="Courier New" w:hAnsi="Courier New" w:cs="Courier New"/>
-          <w:sz w:val="20"/>
-          <w:szCs w:val="20"/>
-          <w:highlight w:val="yellow"/>
-          <w:lang w:val="en-CA"/>
-        </w:rPr>
-        <w:t xml:space="preserve"> scaffold Name=</w:t>
-      </w:r>
-      <w:proofErr w:type="spellStart"/>
-      <w:r>
-        <w:rPr>
-          <w:rFonts w:ascii="Courier New" w:hAnsi="Courier New" w:cs="Courier New"/>
-          <w:sz w:val="20"/>
-          <w:szCs w:val="20"/>
-          <w:highlight w:val="yellow"/>
-        </w:rPr>
-        <w:t>TP_FusionVox</w:t>
-      </w:r>
-      <w:proofErr w:type="spellEnd"/>
-      <w:r>
-        <w:rPr>
-          <w:rFonts w:ascii="Courier New" w:hAnsi="Courier New" w:cs="Courier New"/>
-          <w:sz w:val="20"/>
-          <w:szCs w:val="20"/>
-          <w:highlight w:val="yellow"/>
-        </w:rPr>
-        <w:t xml:space="preserve"> </w:t>
-      </w:r>
-      <w:proofErr w:type="spellStart"/>
-      <w:proofErr w:type="gramStart"/>
-      <w:r>
-        <w:rPr>
-          <w:rFonts w:ascii="Courier New" w:hAnsi="Courier New" w:cs="Courier New"/>
-          <w:sz w:val="20"/>
-          <w:szCs w:val="20"/>
-          <w:highlight w:val="yellow"/>
-          <w:lang w:val="en-CA"/>
-        </w:rPr>
-        <w:t>Microsoft.EntityFrameworkCore.SqlServer</w:t>
-      </w:r>
-      <w:proofErr w:type="spellEnd"/>
-      <w:proofErr w:type="gramEnd"/>
-      <w:r>
-        <w:rPr>
-          <w:rFonts w:ascii="Courier New" w:hAnsi="Courier New" w:cs="Courier New"/>
-          <w:sz w:val="20"/>
-          <w:szCs w:val="20"/>
-          <w:highlight w:val="yellow"/>
-          <w:lang w:val="en-CA"/>
-        </w:rPr>
-        <w:t xml:space="preserve"> -o Models --context-</w:t>
-      </w:r>
-      <w:proofErr w:type="spellStart"/>
-      <w:r>
-        <w:rPr>
-          <w:rFonts w:ascii="Courier New" w:hAnsi="Courier New" w:cs="Courier New"/>
-          <w:sz w:val="20"/>
-          <w:szCs w:val="20"/>
-          <w:highlight w:val="yellow"/>
-          <w:lang w:val="en-CA"/>
-        </w:rPr>
-        <w:t>dir</w:t>
-      </w:r>
-      <w:proofErr w:type="spellEnd"/>
-      <w:r>
-        <w:rPr>
-          <w:rFonts w:ascii="Courier New" w:hAnsi="Courier New" w:cs="Courier New"/>
-          <w:sz w:val="20"/>
-          <w:szCs w:val="20"/>
-          <w:highlight w:val="yellow"/>
-          <w:lang w:val="en-CA"/>
-        </w:rPr>
-        <w:t xml:space="preserve"> Data --data-annotations --force</w:t>
+        <w:t>Microsoft.EntityFrameworkCore.SqlServer -o Models --context-dir Data --data-annotations --force</w:t>
       </w:r>
       <w:r>
         <w:rPr>
           <w:rFonts w:ascii="Courier New" w:hAnsi="Courier New" w:cs="Courier New"/>
           <w:sz w:val="20"/>
           <w:szCs w:val="20"/>
-          <w:lang w:val="en-CA"/>
         </w:rPr>
         <w:t xml:space="preserve"> </w:t>
       </w:r>
@@ -447,17 +223,17 @@
         <w:jc w:val="left"/>
       </w:pPr>
       <w:r>
-        <w:t>Exécution/navigation dans l'application à l'aide des boutons d'en-tête</w:t>
+        <w:t xml:space="preserve">Exécution/navigation dans l'application à l'aide des boutons d'en-tête </w:t>
       </w:r>
       <w:r>
-        <w:t xml:space="preserve"> </w:t>
-      </w:r>
-      <w:r>
+        <w:rPr>
+          <w:noProof/>
+        </w:rPr>
         <w:drawing>
-          <wp:inline distT="0" distB="0" distL="0" distR="0" wp14:anchorId="04024EF3" wp14:editId="059534D7">
-            <wp:extent cx="5972175" cy="421923"/>
+          <wp:inline distT="0" distB="0" distL="0" distR="0" wp14:anchorId="50A100AC" wp14:editId="0509CA50">
+            <wp:extent cx="6858000" cy="688975"/>
             <wp:effectExtent l="0" t="0" r="0" b="0"/>
-            <wp:docPr id="938712037" name="Image 1"/>
+            <wp:docPr id="1012256569" name="Image 1"/>
             <wp:cNvGraphicFramePr>
               <a:graphicFrameLocks xmlns:a="http://schemas.openxmlformats.org/drawingml/2006/main" noChangeAspect="1"/>
             </wp:cNvGraphicFramePr>
@@ -465,11 +241,11 @@
               <a:graphicData uri="http://schemas.openxmlformats.org/drawingml/2006/picture">
                 <pic:pic xmlns:pic="http://schemas.openxmlformats.org/drawingml/2006/picture">
                   <pic:nvPicPr>
-                    <pic:cNvPr id="938712037" name=""/>
+                    <pic:cNvPr id="1012256569" name=""/>
                     <pic:cNvPicPr/>
                   </pic:nvPicPr>
                   <pic:blipFill>
-                    <a:blip r:embed="rId5"/>
+                    <a:blip r:embed="rId8"/>
                     <a:stretch>
                       <a:fillRect/>
                     </a:stretch>
@@ -477,7 +253,7 @@
                   <pic:spPr>
                     <a:xfrm>
                       <a:off x="0" y="0"/>
-                      <a:ext cx="6118307" cy="432247"/>
+                      <a:ext cx="6858000" cy="688975"/>
                     </a:xfrm>
                     <a:prstGeom prst="rect">
                       <a:avLst/>
@@ -512,12 +288,12 @@
         <w:tblLook w:val="04A0" w:firstRow="1" w:lastRow="0" w:firstColumn="1" w:lastColumn="0" w:noHBand="0" w:noVBand="1"/>
       </w:tblPr>
       <w:tblGrid>
-        <w:gridCol w:w="9885"/>
+        <w:gridCol w:w="10070"/>
       </w:tblGrid>
       <w:tr>
         <w:tc>
           <w:tcPr>
-            <w:tcW w:w="9350" w:type="dxa"/>
+            <w:tcW w:w="10070" w:type="dxa"/>
             <w:shd w:val="clear" w:color="auto" w:fill="FFE599" w:themeFill="accent4" w:themeFillTint="66"/>
           </w:tcPr>
           <w:p>
@@ -543,7 +319,7 @@
       <w:tr>
         <w:tc>
           <w:tcPr>
-            <w:tcW w:w="9350" w:type="dxa"/>
+            <w:tcW w:w="10070" w:type="dxa"/>
           </w:tcPr>
           <w:p>
             <w:pPr>
@@ -565,13 +341,8 @@
               <w:t>Utiliser la VM générée après l</w:t>
             </w:r>
             <w:r>
-              <w:t xml:space="preserve">e </w:t>
-            </w:r>
-            <w:proofErr w:type="spellStart"/>
-            <w:r>
-              <w:t>Scfffold</w:t>
-            </w:r>
-            <w:proofErr w:type="spellEnd"/>
+              <w:t>e Scfffold</w:t>
+            </w:r>
           </w:p>
           <w:p>
             <w:pPr>
@@ -581,10 +352,10 @@
             </w:pPr>
             <w:r>
               <w:drawing>
-                <wp:inline distT="0" distB="0" distL="0" distR="0" wp14:anchorId="12F04E46" wp14:editId="27F79837">
-                  <wp:extent cx="2772162" cy="352474"/>
-                  <wp:effectExtent l="0" t="0" r="9525" b="9525"/>
-                  <wp:docPr id="1415243198" name="Image 1"/>
+                <wp:inline distT="0" distB="0" distL="0" distR="0" wp14:anchorId="3D2BA150" wp14:editId="4DD84298">
+                  <wp:extent cx="2114845" cy="304843"/>
+                  <wp:effectExtent l="0" t="0" r="0" b="0"/>
+                  <wp:docPr id="191329259" name="Image 1"/>
                   <wp:cNvGraphicFramePr>
                     <a:graphicFrameLocks xmlns:a="http://schemas.openxmlformats.org/drawingml/2006/main" noChangeAspect="1"/>
                   </wp:cNvGraphicFramePr>
@@ -592,177 +363,7 @@
                     <a:graphicData uri="http://schemas.openxmlformats.org/drawingml/2006/picture">
                       <pic:pic xmlns:pic="http://schemas.openxmlformats.org/drawingml/2006/picture">
                         <pic:nvPicPr>
-                          <pic:cNvPr id="1415243198" name=""/>
-                          <pic:cNvPicPr/>
-                        </pic:nvPicPr>
-                        <pic:blipFill>
-                          <a:blip r:embed="rId6"/>
-                          <a:stretch>
-                            <a:fillRect/>
-                          </a:stretch>
-                        </pic:blipFill>
-                        <pic:spPr>
-                          <a:xfrm>
-                            <a:off x="0" y="0"/>
-                            <a:ext cx="2772162" cy="352474"/>
-                          </a:xfrm>
-                          <a:prstGeom prst="rect">
-                            <a:avLst/>
-                          </a:prstGeom>
-                        </pic:spPr>
-                      </pic:pic>
-                    </a:graphicData>
-                  </a:graphic>
-                </wp:inline>
-              </w:drawing>
-            </w:r>
-          </w:p>
-          <w:p>
-            <w:pPr>
-              <w:pStyle w:val="Paragraphedeliste"/>
-              <w:ind w:left="0" w:firstLine="0"/>
-              <w:jc w:val="left"/>
-            </w:pPr>
-          </w:p>
-          <w:p>
-            <w:pPr>
-              <w:pStyle w:val="Paragraphedeliste"/>
-              <w:numPr>
-                <w:ilvl w:val="0"/>
-                <w:numId w:val="4"/>
-              </w:numPr>
-              <w:jc w:val="left"/>
-            </w:pPr>
-            <w:r>
-              <w:t>Action créée dans ce but</w:t>
-            </w:r>
-            <w:r>
-              <w:t xml:space="preserve"> </w:t>
-            </w:r>
-            <w:proofErr w:type="gramStart"/>
-            <w:r>
-              <w:t xml:space="preserve">( </w:t>
-            </w:r>
-            <w:proofErr w:type="spellStart"/>
-            <w:r>
-              <w:t>ChansonsController</w:t>
-            </w:r>
-            <w:proofErr w:type="spellEnd"/>
-            <w:proofErr w:type="gramEnd"/>
-            <w:r>
-              <w:t xml:space="preserve"> )</w:t>
-            </w:r>
-          </w:p>
-          <w:p>
-            <w:pPr>
-              <w:ind w:firstLine="0"/>
-              <w:jc w:val="left"/>
-            </w:pPr>
-            <w:r>
-              <w:drawing>
-                <wp:inline distT="0" distB="0" distL="0" distR="0" wp14:anchorId="56E8F1A2" wp14:editId="418AC957">
-                  <wp:extent cx="5943600" cy="1106170"/>
-                  <wp:effectExtent l="0" t="0" r="0" b="0"/>
-                  <wp:docPr id="551381248" name="Image 1"/>
-                  <wp:cNvGraphicFramePr>
-                    <a:graphicFrameLocks xmlns:a="http://schemas.openxmlformats.org/drawingml/2006/main" noChangeAspect="1"/>
-                  </wp:cNvGraphicFramePr>
-                  <a:graphic xmlns:a="http://schemas.openxmlformats.org/drawingml/2006/main">
-                    <a:graphicData uri="http://schemas.openxmlformats.org/drawingml/2006/picture">
-                      <pic:pic xmlns:pic="http://schemas.openxmlformats.org/drawingml/2006/picture">
-                        <pic:nvPicPr>
-                          <pic:cNvPr id="551381248" name=""/>
-                          <pic:cNvPicPr/>
-                        </pic:nvPicPr>
-                        <pic:blipFill>
-                          <a:blip r:embed="rId7"/>
-                          <a:stretch>
-                            <a:fillRect/>
-                          </a:stretch>
-                        </pic:blipFill>
-                        <pic:spPr>
-                          <a:xfrm>
-                            <a:off x="0" y="0"/>
-                            <a:ext cx="5943600" cy="1106170"/>
-                          </a:xfrm>
-                          <a:prstGeom prst="rect">
-                            <a:avLst/>
-                          </a:prstGeom>
-                        </pic:spPr>
-                      </pic:pic>
-                    </a:graphicData>
-                  </a:graphic>
-                </wp:inline>
-              </w:drawing>
-            </w:r>
-            <w:r>
-              <w:br/>
-              <w:t xml:space="preserve">- </w:t>
-            </w:r>
-            <w:r>
-              <w:t>Vue</w:t>
-            </w:r>
-          </w:p>
-          <w:p>
-            <w:pPr>
-              <w:ind w:firstLine="0"/>
-              <w:jc w:val="left"/>
-            </w:pPr>
-            <w:r>
-              <w:lastRenderedPageBreak/>
-              <w:drawing>
-                <wp:inline distT="0" distB="0" distL="0" distR="0" wp14:anchorId="35795F1F" wp14:editId="0C43094C">
-                  <wp:extent cx="2924583" cy="1609950"/>
-                  <wp:effectExtent l="0" t="0" r="0" b="9525"/>
-                  <wp:docPr id="933136206" name="Image 1"/>
-                  <wp:cNvGraphicFramePr>
-                    <a:graphicFrameLocks xmlns:a="http://schemas.openxmlformats.org/drawingml/2006/main" noChangeAspect="1"/>
-                  </wp:cNvGraphicFramePr>
-                  <a:graphic xmlns:a="http://schemas.openxmlformats.org/drawingml/2006/main">
-                    <a:graphicData uri="http://schemas.openxmlformats.org/drawingml/2006/picture">
-                      <pic:pic xmlns:pic="http://schemas.openxmlformats.org/drawingml/2006/picture">
-                        <pic:nvPicPr>
-                          <pic:cNvPr id="933136206" name=""/>
-                          <pic:cNvPicPr/>
-                        </pic:nvPicPr>
-                        <pic:blipFill>
-                          <a:blip r:embed="rId8"/>
-                          <a:stretch>
-                            <a:fillRect/>
-                          </a:stretch>
-                        </pic:blipFill>
-                        <pic:spPr>
-                          <a:xfrm>
-                            <a:off x="0" y="0"/>
-                            <a:ext cx="2924583" cy="1609950"/>
-                          </a:xfrm>
-                          <a:prstGeom prst="rect">
-                            <a:avLst/>
-                          </a:prstGeom>
-                        </pic:spPr>
-                      </pic:pic>
-                    </a:graphicData>
-                  </a:graphic>
-                </wp:inline>
-              </w:drawing>
-            </w:r>
-            <w:r>
-              <w:br/>
-            </w:r>
-            <w:r>
-              <w:drawing>
-                <wp:inline distT="0" distB="0" distL="0" distR="0" wp14:anchorId="6B03326A" wp14:editId="69C8312F">
-                  <wp:extent cx="4961039" cy="1981200"/>
-                  <wp:effectExtent l="0" t="0" r="0" b="0"/>
-                  <wp:docPr id="1541774909" name="Image 1"/>
-                  <wp:cNvGraphicFramePr>
-                    <a:graphicFrameLocks xmlns:a="http://schemas.openxmlformats.org/drawingml/2006/main" noChangeAspect="1"/>
-                  </wp:cNvGraphicFramePr>
-                  <a:graphic xmlns:a="http://schemas.openxmlformats.org/drawingml/2006/main">
-                    <a:graphicData uri="http://schemas.openxmlformats.org/drawingml/2006/picture">
-                      <pic:pic xmlns:pic="http://schemas.openxmlformats.org/drawingml/2006/picture">
-                        <pic:nvPicPr>
-                          <pic:cNvPr id="1541774909" name=""/>
+                          <pic:cNvPr id="191329259" name=""/>
                           <pic:cNvPicPr/>
                         </pic:nvPicPr>
                         <pic:blipFill>
@@ -774,7 +375,7 @@
                         <pic:spPr>
                           <a:xfrm>
                             <a:off x="0" y="0"/>
-                            <a:ext cx="4963952" cy="1982363"/>
+                            <a:ext cx="2114845" cy="304843"/>
                           </a:xfrm>
                           <a:prstGeom prst="rect">
                             <a:avLst/>
@@ -786,81 +387,29 @@
                 </wp:inline>
               </w:drawing>
             </w:r>
-            <w:r>
-              <w:br/>
-            </w:r>
-          </w:p>
-        </w:tc>
-      </w:tr>
-      <w:tr>
-        <w:tc>
-          <w:tcPr>
-            <w:tcW w:w="9350" w:type="dxa"/>
-            <w:shd w:val="clear" w:color="auto" w:fill="FFE599" w:themeFill="accent4" w:themeFillTint="66"/>
-          </w:tcPr>
-          <w:p>
-            <w:pPr>
-              <w:pStyle w:val="Paragraphedeliste"/>
-              <w:ind w:left="0" w:firstLine="0"/>
-              <w:jc w:val="left"/>
-              <w:rPr>
-                <w:b/>
-                <w:bCs/>
-              </w:rPr>
-            </w:pPr>
-            <w:r>
-              <w:rPr>
-                <w:b/>
-                <w:bCs/>
-              </w:rPr>
-              <w:lastRenderedPageBreak/>
-              <w:t>V1_3_1__</w:t>
-            </w:r>
-            <w:r>
-              <w:rPr>
-                <w:b/>
-                <w:bCs/>
-                <w:highlight w:val="yellow"/>
-              </w:rPr>
-              <w:t>Chiffrement</w:t>
-            </w:r>
-            <w:r>
-              <w:rPr>
-                <w:b/>
-                <w:bCs/>
-              </w:rPr>
-              <w:t>DeNumTelephone</w:t>
-            </w:r>
-            <w:r>
-              <w:rPr>
-                <w:b/>
-                <w:bCs/>
-              </w:rPr>
-              <w:t xml:space="preserve"> / V1_3__2_</w:t>
-            </w:r>
-            <w:r>
-              <w:rPr>
-                <w:b/>
-                <w:bCs/>
-                <w:highlight w:val="yellow"/>
-              </w:rPr>
-              <w:t>Déchiffremen</w:t>
-            </w:r>
-            <w:r>
-              <w:rPr>
-                <w:b/>
-                <w:bCs/>
-              </w:rPr>
-              <w:t>tDeNumTelephone</w:t>
-            </w:r>
-          </w:p>
-        </w:tc>
-      </w:tr>
-      <w:tr>
-        <w:tc>
-          <w:tcPr>
-            <w:tcW w:w="9350" w:type="dxa"/>
-          </w:tcPr>
+          </w:p>
+          <w:p>
+            <w:pPr>
+              <w:pStyle w:val="Paragraphedeliste"/>
+              <w:numPr>
+                <w:ilvl w:val="0"/>
+                <w:numId w:val="4"/>
+              </w:numPr>
+              <w:jc w:val="left"/>
+            </w:pPr>
+            <w:r>
+              <w:t>Action créée dans ce but</w:t>
+            </w:r>
+            <w:r>
+              <w:t xml:space="preserve"> ( </w:t>
+            </w:r>
+            <w:r>
+              <w:t>Artistes</w:t>
+            </w:r>
+            <w:r>
+              <w:t>Controller )</w:t>
+            </w:r>
+          </w:p>
           <w:p>
             <w:pPr>
               <w:ind w:firstLine="0"/>
@@ -868,10 +417,10 @@
             </w:pPr>
             <w:r>
               <w:drawing>
-                <wp:inline distT="0" distB="0" distL="0" distR="0" wp14:anchorId="17383512" wp14:editId="6258BFBD">
-                  <wp:extent cx="2057687" cy="409632"/>
+                <wp:inline distT="0" distB="0" distL="0" distR="0" wp14:anchorId="3AB2EADA" wp14:editId="7CE887DB">
+                  <wp:extent cx="6268325" cy="1667108"/>
                   <wp:effectExtent l="0" t="0" r="0" b="9525"/>
-                  <wp:docPr id="317769971" name="Image 1"/>
+                  <wp:docPr id="2036495950" name="Image 1"/>
                   <wp:cNvGraphicFramePr>
                     <a:graphicFrameLocks xmlns:a="http://schemas.openxmlformats.org/drawingml/2006/main" noChangeAspect="1"/>
                   </wp:cNvGraphicFramePr>
@@ -879,7 +428,7 @@
                     <a:graphicData uri="http://schemas.openxmlformats.org/drawingml/2006/picture">
                       <pic:pic xmlns:pic="http://schemas.openxmlformats.org/drawingml/2006/picture">
                         <pic:nvPicPr>
-                          <pic:cNvPr id="317769971" name=""/>
+                          <pic:cNvPr id="2036495950" name=""/>
                           <pic:cNvPicPr/>
                         </pic:nvPicPr>
                         <pic:blipFill>
@@ -891,7 +440,7 @@
                         <pic:spPr>
                           <a:xfrm>
                             <a:off x="0" y="0"/>
-                            <a:ext cx="2057687" cy="409632"/>
+                            <a:ext cx="6268325" cy="1667108"/>
                           </a:xfrm>
                           <a:prstGeom prst="rect">
                             <a:avLst/>
@@ -903,39 +452,25 @@
                 </wp:inline>
               </w:drawing>
             </w:r>
-          </w:p>
-          <w:p>
-            <w:pPr>
-              <w:pStyle w:val="Paragraphedeliste"/>
-              <w:numPr>
-                <w:ilvl w:val="0"/>
-                <w:numId w:val="4"/>
-              </w:numPr>
-              <w:jc w:val="left"/>
-            </w:pPr>
-            <w:proofErr w:type="gramStart"/>
-            <w:r>
-              <w:t>le</w:t>
-            </w:r>
-            <w:proofErr w:type="gramEnd"/>
-            <w:r>
-              <w:t xml:space="preserve"> chiffrage</w:t>
-            </w:r>
-            <w:r>
-              <w:t>/déchiffrage</w:t>
-            </w:r>
-            <w:r>
-              <w:t xml:space="preserve"> de tous les numéros de téléphone</w:t>
-            </w:r>
             <w:r>
               <w:br/>
-            </w:r>
+              <w:t xml:space="preserve">- </w:t>
+            </w:r>
+            <w:r>
+              <w:t>Vue</w:t>
+            </w:r>
+          </w:p>
+          <w:p>
+            <w:pPr>
+              <w:ind w:firstLine="0"/>
+              <w:jc w:val="left"/>
+            </w:pPr>
             <w:r>
               <w:drawing>
-                <wp:inline distT="0" distB="0" distL="0" distR="0" wp14:anchorId="0DC9852A" wp14:editId="07066398">
-                  <wp:extent cx="1467055" cy="457264"/>
-                  <wp:effectExtent l="0" t="0" r="0" b="0"/>
-                  <wp:docPr id="37470648" name="Image 1"/>
+                <wp:inline distT="0" distB="0" distL="0" distR="0" wp14:anchorId="6D700834" wp14:editId="7DF7B39D">
+                  <wp:extent cx="3362794" cy="1171739"/>
+                  <wp:effectExtent l="0" t="0" r="0" b="9525"/>
+                  <wp:docPr id="1006092655" name="Image 1"/>
                   <wp:cNvGraphicFramePr>
                     <a:graphicFrameLocks xmlns:a="http://schemas.openxmlformats.org/drawingml/2006/main" noChangeAspect="1"/>
                   </wp:cNvGraphicFramePr>
@@ -943,7 +478,7 @@
                     <a:graphicData uri="http://schemas.openxmlformats.org/drawingml/2006/picture">
                       <pic:pic xmlns:pic="http://schemas.openxmlformats.org/drawingml/2006/picture">
                         <pic:nvPicPr>
-                          <pic:cNvPr id="37470648" name=""/>
+                          <pic:cNvPr id="1006092655" name=""/>
                           <pic:cNvPicPr/>
                         </pic:nvPicPr>
                         <pic:blipFill>
@@ -955,7 +490,7 @@
                         <pic:spPr>
                           <a:xfrm>
                             <a:off x="0" y="0"/>
-                            <a:ext cx="1467055" cy="457264"/>
+                            <a:ext cx="3362794" cy="1171739"/>
                           </a:xfrm>
                           <a:prstGeom prst="rect">
                             <a:avLst/>
@@ -967,13 +502,6 @@
                 </wp:inline>
               </w:drawing>
             </w:r>
-            <w:r>
-              <w:rPr>
-                <w:noProof/>
-                <w14:ligatures w14:val="standardContextual"/>
-              </w:rPr>
-              <w:t xml:space="preserve"> </w:t>
-            </w:r>
           </w:p>
           <w:p>
             <w:pPr>
@@ -981,11 +509,15 @@
               <w:jc w:val="left"/>
             </w:pPr>
             <w:r>
+              <w:lastRenderedPageBreak/>
+              <w:br/>
+            </w:r>
+            <w:r>
               <w:drawing>
-                <wp:inline distT="0" distB="0" distL="0" distR="0" wp14:anchorId="738675E1" wp14:editId="08654070">
-                  <wp:extent cx="2962688" cy="600159"/>
-                  <wp:effectExtent l="0" t="0" r="0" b="9525"/>
-                  <wp:docPr id="1919847720" name="Image 1"/>
+                <wp:inline distT="0" distB="0" distL="0" distR="0" wp14:anchorId="0F98FC53" wp14:editId="7B14A390">
+                  <wp:extent cx="6858000" cy="1757045"/>
+                  <wp:effectExtent l="0" t="0" r="0" b="0"/>
+                  <wp:docPr id="403855003" name="Image 1"/>
                   <wp:cNvGraphicFramePr>
                     <a:graphicFrameLocks xmlns:a="http://schemas.openxmlformats.org/drawingml/2006/main" noChangeAspect="1"/>
                   </wp:cNvGraphicFramePr>
@@ -993,7 +525,7 @@
                     <a:graphicData uri="http://schemas.openxmlformats.org/drawingml/2006/picture">
                       <pic:pic xmlns:pic="http://schemas.openxmlformats.org/drawingml/2006/picture">
                         <pic:nvPicPr>
-                          <pic:cNvPr id="1919847720" name=""/>
+                          <pic:cNvPr id="403855003" name=""/>
                           <pic:cNvPicPr/>
                         </pic:nvPicPr>
                         <pic:blipFill>
@@ -1005,7 +537,7 @@
                         <pic:spPr>
                           <a:xfrm>
                             <a:off x="0" y="0"/>
-                            <a:ext cx="2962688" cy="600159"/>
+                            <a:ext cx="6858000" cy="1757045"/>
                           </a:xfrm>
                           <a:prstGeom prst="rect">
                             <a:avLst/>
@@ -1018,18 +550,68 @@
               </w:drawing>
             </w:r>
             <w:r>
+              <w:br/>
+            </w:r>
+          </w:p>
+        </w:tc>
+      </w:tr>
+      <w:tr>
+        <w:tc>
+          <w:tcPr>
+            <w:tcW w:w="10070" w:type="dxa"/>
+            <w:shd w:val="clear" w:color="auto" w:fill="FFE599" w:themeFill="accent4" w:themeFillTint="66"/>
+          </w:tcPr>
+          <w:p>
+            <w:pPr>
+              <w:pStyle w:val="Paragraphedeliste"/>
+              <w:ind w:left="0" w:firstLine="0"/>
+              <w:jc w:val="left"/>
               <w:rPr>
-                <w:noProof/>
-                <w14:ligatures w14:val="standardContextual"/>
+                <w:b/>
+                <w:bCs/>
               </w:rPr>
-              <w:br/>
-            </w:r>
+            </w:pPr>
+            <w:r>
+              <w:rPr>
+                <w:b/>
+                <w:bCs/>
+              </w:rPr>
+              <w:lastRenderedPageBreak/>
+              <w:t>V1_3_</w:t>
+            </w:r>
+            <w:r>
+              <w:rPr>
+                <w:b/>
+                <w:bCs/>
+              </w:rPr>
+              <w:t>ChiffrementDeDonnee</w:t>
+            </w:r>
+            <w:r>
+              <w:rPr>
+                <w:b/>
+                <w:bCs/>
+              </w:rPr>
+              <w:t xml:space="preserve"> </w:t>
+            </w:r>
+          </w:p>
+        </w:tc>
+      </w:tr>
+      <w:tr>
+        <w:tc>
+          <w:tcPr>
+            <w:tcW w:w="10070" w:type="dxa"/>
+          </w:tcPr>
+          <w:p>
+            <w:pPr>
+              <w:ind w:firstLine="0"/>
+              <w:jc w:val="left"/>
+            </w:pPr>
             <w:r>
               <w:drawing>
-                <wp:inline distT="0" distB="0" distL="0" distR="0" wp14:anchorId="5B1563AB" wp14:editId="5E9D8DCE">
-                  <wp:extent cx="2781688" cy="609685"/>
-                  <wp:effectExtent l="0" t="0" r="0" b="0"/>
-                  <wp:docPr id="1155566098" name="Image 1"/>
+                <wp:inline distT="0" distB="0" distL="0" distR="0" wp14:anchorId="28DADE77" wp14:editId="6F953A64">
+                  <wp:extent cx="2257740" cy="1343212"/>
+                  <wp:effectExtent l="0" t="0" r="9525" b="9525"/>
+                  <wp:docPr id="2135071188" name="Image 1"/>
                   <wp:cNvGraphicFramePr>
                     <a:graphicFrameLocks xmlns:a="http://schemas.openxmlformats.org/drawingml/2006/main" noChangeAspect="1"/>
                   </wp:cNvGraphicFramePr>
@@ -1037,7 +619,7 @@
                     <a:graphicData uri="http://schemas.openxmlformats.org/drawingml/2006/picture">
                       <pic:pic xmlns:pic="http://schemas.openxmlformats.org/drawingml/2006/picture">
                         <pic:nvPicPr>
-                          <pic:cNvPr id="1155566098" name=""/>
+                          <pic:cNvPr id="2135071188" name=""/>
                           <pic:cNvPicPr/>
                         </pic:nvPicPr>
                         <pic:blipFill>
@@ -1049,7 +631,7 @@
                         <pic:spPr>
                           <a:xfrm>
                             <a:off x="0" y="0"/>
-                            <a:ext cx="2781688" cy="609685"/>
+                            <a:ext cx="2257740" cy="1343212"/>
                           </a:xfrm>
                           <a:prstGeom prst="rect">
                             <a:avLst/>
@@ -1065,15 +647,37 @@
           <w:p>
             <w:pPr>
               <w:pStyle w:val="Paragraphedeliste"/>
-              <w:ind w:firstLine="0"/>
-              <w:jc w:val="left"/>
-            </w:pPr>
-            <w:r>
+              <w:numPr>
+                <w:ilvl w:val="0"/>
+                <w:numId w:val="4"/>
+              </w:numPr>
+              <w:jc w:val="left"/>
+            </w:pPr>
+            <w:r>
+              <w:t>le chiffrage</w:t>
+            </w:r>
+            <w:r>
+              <w:t>/déchiffrage</w:t>
+            </w:r>
+            <w:r>
+              <w:t xml:space="preserve"> </w:t>
+            </w:r>
+            <w:r>
+              <w:t>du nombre totale d’albums vendue par les groupes</w:t>
+            </w:r>
+            <w:r>
+              <w:br/>
+            </w:r>
+            <w:r>
+              <w:rPr>
+                <w:noProof/>
+                <w14:ligatures w14:val="standardContextual"/>
+              </w:rPr>
               <w:drawing>
-                <wp:inline distT="0" distB="0" distL="0" distR="0" wp14:anchorId="5D1BD909" wp14:editId="106225DC">
-                  <wp:extent cx="4629796" cy="1543265"/>
+                <wp:inline distT="0" distB="0" distL="0" distR="0" wp14:anchorId="68F307B1" wp14:editId="4E7AF8C7">
+                  <wp:extent cx="1476581" cy="400106"/>
                   <wp:effectExtent l="0" t="0" r="0" b="0"/>
-                  <wp:docPr id="31005629" name="Image 1"/>
+                  <wp:docPr id="1041581881" name="Image 1"/>
                   <wp:cNvGraphicFramePr>
                     <a:graphicFrameLocks xmlns:a="http://schemas.openxmlformats.org/drawingml/2006/main" noChangeAspect="1"/>
                   </wp:cNvGraphicFramePr>
@@ -1081,7 +685,7 @@
                     <a:graphicData uri="http://schemas.openxmlformats.org/drawingml/2006/picture">
                       <pic:pic xmlns:pic="http://schemas.openxmlformats.org/drawingml/2006/picture">
                         <pic:nvPicPr>
-                          <pic:cNvPr id="31005629" name=""/>
+                          <pic:cNvPr id="1041581881" name=""/>
                           <pic:cNvPicPr/>
                         </pic:nvPicPr>
                         <pic:blipFill>
@@ -1093,7 +697,7 @@
                         <pic:spPr>
                           <a:xfrm>
                             <a:off x="0" y="0"/>
-                            <a:ext cx="4629796" cy="1543265"/>
+                            <a:ext cx="1476581" cy="400106"/>
                           </a:xfrm>
                           <a:prstGeom prst="rect">
                             <a:avLst/>
@@ -1109,13 +713,6 @@
           <w:p>
             <w:pPr>
               <w:pStyle w:val="Paragraphedeliste"/>
-              <w:ind w:firstLine="0"/>
-              <w:jc w:val="left"/>
-            </w:pPr>
-          </w:p>
-          <w:p>
-            <w:pPr>
-              <w:pStyle w:val="Paragraphedeliste"/>
               <w:numPr>
                 <w:ilvl w:val="0"/>
                 <w:numId w:val="4"/>
@@ -1123,26 +720,21 @@
               <w:jc w:val="left"/>
             </w:pPr>
             <w:r>
-              <w:lastRenderedPageBreak/>
-              <w:t xml:space="preserve">Utiliser l'action Index qui exécutera la méthode </w:t>
-            </w:r>
-            <w:proofErr w:type="spellStart"/>
-            <w:r>
-              <w:rPr>
-                <w:highlight w:val="yellow"/>
-              </w:rPr>
-              <w:t>ChiffrementTelephonesAgents</w:t>
-            </w:r>
-            <w:proofErr w:type="spellEnd"/>
-            <w:r>
-              <w:br/>
-            </w:r>
+              <w:t>Vue Principale</w:t>
+            </w:r>
+          </w:p>
+          <w:p>
+            <w:pPr>
+              <w:pStyle w:val="Paragraphedeliste"/>
+              <w:ind w:firstLine="0"/>
+              <w:jc w:val="left"/>
+            </w:pPr>
             <w:r>
               <w:drawing>
-                <wp:inline distT="0" distB="0" distL="0" distR="0" wp14:anchorId="2896171F" wp14:editId="3F33D7E2">
-                  <wp:extent cx="4829175" cy="1253140"/>
-                  <wp:effectExtent l="0" t="0" r="0" b="4445"/>
-                  <wp:docPr id="1302714249" name="Image 1"/>
+                <wp:inline distT="0" distB="0" distL="0" distR="0" wp14:anchorId="2C1F7943" wp14:editId="4E7BCE04">
+                  <wp:extent cx="1867161" cy="1200318"/>
+                  <wp:effectExtent l="0" t="0" r="0" b="0"/>
+                  <wp:docPr id="1084642658" name="Image 1"/>
                   <wp:cNvGraphicFramePr>
                     <a:graphicFrameLocks xmlns:a="http://schemas.openxmlformats.org/drawingml/2006/main" noChangeAspect="1"/>
                   </wp:cNvGraphicFramePr>
@@ -1150,7 +742,7 @@
                     <a:graphicData uri="http://schemas.openxmlformats.org/drawingml/2006/picture">
                       <pic:pic xmlns:pic="http://schemas.openxmlformats.org/drawingml/2006/picture">
                         <pic:nvPicPr>
-                          <pic:cNvPr id="1302714249" name=""/>
+                          <pic:cNvPr id="1084642658" name=""/>
                           <pic:cNvPicPr/>
                         </pic:nvPicPr>
                         <pic:blipFill>
@@ -1162,7 +754,7 @@
                         <pic:spPr>
                           <a:xfrm>
                             <a:off x="0" y="0"/>
-                            <a:ext cx="4835010" cy="1254654"/>
+                            <a:ext cx="1867161" cy="1200318"/>
                           </a:xfrm>
                           <a:prstGeom prst="rect">
                             <a:avLst/>
@@ -1174,22 +766,12 @@
                 </wp:inline>
               </w:drawing>
             </w:r>
-          </w:p>
-          <w:p>
-            <w:pPr>
-              <w:jc w:val="left"/>
-            </w:pPr>
-          </w:p>
-          <w:p>
-            <w:pPr>
-              <w:jc w:val="left"/>
-            </w:pPr>
             <w:r>
               <w:drawing>
-                <wp:inline distT="0" distB="0" distL="0" distR="0" wp14:anchorId="03B65DCA" wp14:editId="4523A8FB">
-                  <wp:extent cx="4829175" cy="1439255"/>
-                  <wp:effectExtent l="0" t="0" r="0" b="8890"/>
-                  <wp:docPr id="1493222314" name="Image 1"/>
+                <wp:inline distT="0" distB="0" distL="0" distR="0" wp14:anchorId="7307B123" wp14:editId="09237631">
+                  <wp:extent cx="6858000" cy="1236980"/>
+                  <wp:effectExtent l="0" t="0" r="0" b="1270"/>
+                  <wp:docPr id="436901653" name="Image 1"/>
                   <wp:cNvGraphicFramePr>
                     <a:graphicFrameLocks xmlns:a="http://schemas.openxmlformats.org/drawingml/2006/main" noChangeAspect="1"/>
                   </wp:cNvGraphicFramePr>
@@ -1197,7 +779,7 @@
                     <a:graphicData uri="http://schemas.openxmlformats.org/drawingml/2006/picture">
                       <pic:pic xmlns:pic="http://schemas.openxmlformats.org/drawingml/2006/picture">
                         <pic:nvPicPr>
-                          <pic:cNvPr id="1493222314" name=""/>
+                          <pic:cNvPr id="436901653" name=""/>
                           <pic:cNvPicPr/>
                         </pic:nvPicPr>
                         <pic:blipFill>
@@ -1209,7 +791,7 @@
                         <pic:spPr>
                           <a:xfrm>
                             <a:off x="0" y="0"/>
-                            <a:ext cx="4835172" cy="1441042"/>
+                            <a:ext cx="6858000" cy="1236980"/>
                           </a:xfrm>
                           <a:prstGeom prst="rect">
                             <a:avLst/>
@@ -1225,41 +807,28 @@
           <w:p>
             <w:pPr>
               <w:pStyle w:val="Paragraphedeliste"/>
-              <w:ind w:firstLine="0"/>
-              <w:jc w:val="left"/>
-            </w:pPr>
-          </w:p>
-          <w:p>
-            <w:pPr>
-              <w:pStyle w:val="Paragraphedeliste"/>
               <w:numPr>
                 <w:ilvl w:val="0"/>
                 <w:numId w:val="4"/>
               </w:numPr>
-              <w:spacing w:after="160" w:line="259" w:lineRule="auto"/>
-              <w:jc w:val="left"/>
-            </w:pPr>
-            <w:r>
-              <w:rPr>
-                <w:highlight w:val="yellow"/>
-              </w:rPr>
-              <w:t>Déchiffrement</w:t>
-            </w:r>
-            <w:r>
-              <w:t xml:space="preserve"> </w:t>
-            </w:r>
-            <w:r>
-              <w:t>tous les numéros de téléphone</w:t>
+              <w:jc w:val="left"/>
+            </w:pPr>
+            <w:r>
+              <w:lastRenderedPageBreak/>
+              <w:t xml:space="preserve">Utiliser l'action Index qui exécutera la méthode </w:t>
+            </w:r>
+            <w:r>
+              <w:t>USP_CreerGroupe</w:t>
             </w:r>
             <w:r>
               <w:br/>
             </w:r>
             <w:r>
               <w:drawing>
-                <wp:inline distT="0" distB="0" distL="0" distR="0" wp14:anchorId="61DAF8FA" wp14:editId="1304D18C">
-                  <wp:extent cx="4762500" cy="1386417"/>
-                  <wp:effectExtent l="0" t="0" r="0" b="4445"/>
-                  <wp:docPr id="1565957507" name="Image 1"/>
+                <wp:inline distT="0" distB="0" distL="0" distR="0" wp14:anchorId="3B73B343" wp14:editId="60B0D812">
+                  <wp:extent cx="6858000" cy="3998595"/>
+                  <wp:effectExtent l="0" t="0" r="0" b="1905"/>
+                  <wp:docPr id="978534020" name="Image 1"/>
                   <wp:cNvGraphicFramePr>
                     <a:graphicFrameLocks xmlns:a="http://schemas.openxmlformats.org/drawingml/2006/main" noChangeAspect="1"/>
                   </wp:cNvGraphicFramePr>
@@ -1267,7 +836,7 @@
                     <a:graphicData uri="http://schemas.openxmlformats.org/drawingml/2006/picture">
                       <pic:pic xmlns:pic="http://schemas.openxmlformats.org/drawingml/2006/picture">
                         <pic:nvPicPr>
-                          <pic:cNvPr id="1565957507" name=""/>
+                          <pic:cNvPr id="978534020" name=""/>
                           <pic:cNvPicPr/>
                         </pic:nvPicPr>
                         <pic:blipFill>
@@ -1279,7 +848,7 @@
                         <pic:spPr>
                           <a:xfrm>
                             <a:off x="0" y="0"/>
-                            <a:ext cx="4786117" cy="1393292"/>
+                            <a:ext cx="6858000" cy="3998595"/>
                           </a:xfrm>
                           <a:prstGeom prst="rect">
                             <a:avLst/>
@@ -1291,15 +860,51 @@
                 </wp:inline>
               </w:drawing>
             </w:r>
+          </w:p>
+          <w:p>
+            <w:pPr>
+              <w:ind w:firstLine="0"/>
+              <w:jc w:val="left"/>
+            </w:pPr>
+          </w:p>
+          <w:p>
+            <w:pPr>
+              <w:pStyle w:val="Paragraphedeliste"/>
+              <w:ind w:firstLine="0"/>
+              <w:jc w:val="left"/>
+            </w:pPr>
+          </w:p>
+          <w:p>
+            <w:pPr>
+              <w:pStyle w:val="Paragraphedeliste"/>
+              <w:numPr>
+                <w:ilvl w:val="0"/>
+                <w:numId w:val="4"/>
+              </w:numPr>
+              <w:spacing w:after="160" w:line="259" w:lineRule="auto"/>
+              <w:jc w:val="left"/>
+            </w:pPr>
+            <w:r>
+              <w:rPr>
+                <w:highlight w:val="yellow"/>
+              </w:rPr>
+              <w:t>Déchiffrement</w:t>
+            </w:r>
+            <w:r>
+              <w:t xml:space="preserve"> </w:t>
+            </w:r>
+            <w:r>
+              <w:t>du nombre totale d’album vendu pour un groupe</w:t>
+            </w:r>
             <w:r>
               <w:br/>
             </w:r>
             <w:r>
               <w:drawing>
-                <wp:inline distT="0" distB="0" distL="0" distR="0" wp14:anchorId="3B2F096F" wp14:editId="59F1F121">
-                  <wp:extent cx="4789122" cy="1427868"/>
-                  <wp:effectExtent l="0" t="0" r="0" b="1270"/>
-                  <wp:docPr id="755234586" name="Image 1"/>
+                <wp:inline distT="0" distB="0" distL="0" distR="0" wp14:anchorId="5E36A9AC" wp14:editId="72180D7D">
+                  <wp:extent cx="6858000" cy="3557270"/>
+                  <wp:effectExtent l="0" t="0" r="0" b="5080"/>
+                  <wp:docPr id="1656314552" name="Image 1"/>
                   <wp:cNvGraphicFramePr>
                     <a:graphicFrameLocks xmlns:a="http://schemas.openxmlformats.org/drawingml/2006/main" noChangeAspect="1"/>
                   </wp:cNvGraphicFramePr>
@@ -1307,7 +912,7 @@
                     <a:graphicData uri="http://schemas.openxmlformats.org/drawingml/2006/picture">
                       <pic:pic xmlns:pic="http://schemas.openxmlformats.org/drawingml/2006/picture">
                         <pic:nvPicPr>
-                          <pic:cNvPr id="755234586" name=""/>
+                          <pic:cNvPr id="1656314552" name=""/>
                           <pic:cNvPicPr/>
                         </pic:nvPicPr>
                         <pic:blipFill>
@@ -1319,7 +924,7 @@
                         <pic:spPr>
                           <a:xfrm>
                             <a:off x="0" y="0"/>
-                            <a:ext cx="4816022" cy="1435888"/>
+                            <a:ext cx="6858000" cy="3557270"/>
                           </a:xfrm>
                           <a:prstGeom prst="rect">
                             <a:avLst/>
@@ -1331,14 +936,9 @@
                 </wp:inline>
               </w:drawing>
             </w:r>
-          </w:p>
-          <w:p>
-            <w:pPr>
-              <w:pStyle w:val="Paragraphedeliste"/>
-              <w:spacing w:after="160" w:line="259" w:lineRule="auto"/>
-              <w:ind w:firstLine="0"/>
-              <w:jc w:val="left"/>
-            </w:pPr>
+            <w:r>
+              <w:br/>
+            </w:r>
           </w:p>
           <w:p>
             <w:pPr>
@@ -1351,32 +951,39 @@
               <w:jc w:val="left"/>
             </w:pPr>
             <w:r>
-              <w:t xml:space="preserve">- </w:t>
-            </w:r>
+              <w:t>Vues</w:t>
+            </w:r>
+          </w:p>
+          <w:p>
+            <w:pPr>
+              <w:pStyle w:val="Paragraphedeliste"/>
+              <w:numPr>
+                <w:ilvl w:val="0"/>
+                <w:numId w:val="4"/>
+              </w:numPr>
+              <w:jc w:val="left"/>
+            </w:pPr>
+            <w:r>
+              <w:t>Chiffrement</w:t>
+            </w:r>
+          </w:p>
+          <w:p>
+            <w:pPr>
+              <w:pStyle w:val="Paragraphedeliste"/>
+              <w:ind w:firstLine="0"/>
+              <w:jc w:val="left"/>
+            </w:pPr>
             <w:r>
               <w:rPr>
-                <w:highlight w:val="yellow"/>
+                <w:noProof/>
+                <w14:ligatures w14:val="standardContextual"/>
               </w:rPr>
-              <w:t>chiffrer</w:t>
-            </w:r>
-            <w:r>
-              <w:t xml:space="preserve"> le numéro de téléphone lors de l'ajout d'un </w:t>
-            </w:r>
-            <w:r>
-              <w:rPr>
-                <w:highlight w:val="yellow"/>
-              </w:rPr>
-              <w:t>nouvel agent</w:t>
-            </w:r>
-            <w:r>
-              <w:br/>
-            </w:r>
-            <w:r>
+              <w:lastRenderedPageBreak/>
               <w:drawing>
-                <wp:inline distT="0" distB="0" distL="0" distR="0" wp14:anchorId="2DD182F3" wp14:editId="59996BFC">
-                  <wp:extent cx="2905530" cy="552527"/>
-                  <wp:effectExtent l="0" t="0" r="9525" b="0"/>
-                  <wp:docPr id="979688591" name="Image 1"/>
+                <wp:inline distT="0" distB="0" distL="0" distR="0" wp14:anchorId="7F14610E" wp14:editId="4BDC6280">
+                  <wp:extent cx="1200318" cy="276264"/>
+                  <wp:effectExtent l="0" t="0" r="0" b="9525"/>
+                  <wp:docPr id="1736371191" name="Image 1"/>
                   <wp:cNvGraphicFramePr>
                     <a:graphicFrameLocks xmlns:a="http://schemas.openxmlformats.org/drawingml/2006/main" noChangeAspect="1"/>
                   </wp:cNvGraphicFramePr>
@@ -1384,7 +991,7 @@
                     <a:graphicData uri="http://schemas.openxmlformats.org/drawingml/2006/picture">
                       <pic:pic xmlns:pic="http://schemas.openxmlformats.org/drawingml/2006/picture">
                         <pic:nvPicPr>
-                          <pic:cNvPr id="979688591" name=""/>
+                          <pic:cNvPr id="1736371191" name=""/>
                           <pic:cNvPicPr/>
                         </pic:nvPicPr>
                         <pic:blipFill>
@@ -1396,7 +1003,7 @@
                         <pic:spPr>
                           <a:xfrm>
                             <a:off x="0" y="0"/>
-                            <a:ext cx="2905530" cy="552527"/>
+                            <a:ext cx="1200318" cy="276264"/>
                           </a:xfrm>
                           <a:prstGeom prst="rect">
                             <a:avLst/>
@@ -1411,19 +1018,23 @@
           </w:p>
           <w:p>
             <w:pPr>
-              <w:ind w:left="360" w:firstLine="0"/>
-              <w:jc w:val="left"/>
-            </w:pPr>
-            <w:r>
-              <w:lastRenderedPageBreak/>
-              <w:br/>
-            </w:r>
+              <w:pStyle w:val="Paragraphedeliste"/>
+              <w:ind w:firstLine="0"/>
+              <w:jc w:val="left"/>
+            </w:pPr>
+          </w:p>
+          <w:p>
+            <w:pPr>
+              <w:pStyle w:val="Paragraphedeliste"/>
+              <w:ind w:firstLine="0"/>
+              <w:jc w:val="left"/>
+            </w:pPr>
             <w:r>
               <w:drawing>
-                <wp:inline distT="0" distB="0" distL="0" distR="0" wp14:anchorId="1AB86560" wp14:editId="7B7E7ADE">
-                  <wp:extent cx="4881069" cy="1809750"/>
-                  <wp:effectExtent l="0" t="0" r="0" b="0"/>
-                  <wp:docPr id="1879009509" name="Image 1"/>
+                <wp:inline distT="0" distB="0" distL="0" distR="0" wp14:anchorId="60BBB19F" wp14:editId="1B9A1AE6">
+                  <wp:extent cx="4953691" cy="3686689"/>
+                  <wp:effectExtent l="0" t="0" r="0" b="9525"/>
+                  <wp:docPr id="1598361420" name="Image 1"/>
                   <wp:cNvGraphicFramePr>
                     <a:graphicFrameLocks xmlns:a="http://schemas.openxmlformats.org/drawingml/2006/main" noChangeAspect="1"/>
                   </wp:cNvGraphicFramePr>
@@ -1431,7 +1042,7 @@
                     <a:graphicData uri="http://schemas.openxmlformats.org/drawingml/2006/picture">
                       <pic:pic xmlns:pic="http://schemas.openxmlformats.org/drawingml/2006/picture">
                         <pic:nvPicPr>
-                          <pic:cNvPr id="1879009509" name=""/>
+                          <pic:cNvPr id="1598361420" name=""/>
                           <pic:cNvPicPr/>
                         </pic:nvPicPr>
                         <pic:blipFill>
@@ -1443,7 +1054,7 @@
                         <pic:spPr>
                           <a:xfrm>
                             <a:off x="0" y="0"/>
-                            <a:ext cx="4883793" cy="1810760"/>
+                            <a:ext cx="4953691" cy="3686689"/>
                           </a:xfrm>
                           <a:prstGeom prst="rect">
                             <a:avLst/>
@@ -1455,15 +1066,41 @@
                 </wp:inline>
               </w:drawing>
             </w:r>
-            <w:r>
-              <w:br/>
-            </w:r>
+          </w:p>
+          <w:p>
+            <w:pPr>
+              <w:pStyle w:val="Paragraphedeliste"/>
+              <w:ind w:firstLine="0"/>
+              <w:jc w:val="left"/>
+            </w:pPr>
+          </w:p>
+          <w:p>
+            <w:pPr>
+              <w:pStyle w:val="Paragraphedeliste"/>
+              <w:numPr>
+                <w:ilvl w:val="0"/>
+                <w:numId w:val="4"/>
+              </w:numPr>
+              <w:spacing w:after="160" w:line="259" w:lineRule="auto"/>
+              <w:jc w:val="left"/>
+            </w:pPr>
+            <w:r>
+              <w:t>Dechiffrement</w:t>
+            </w:r>
+          </w:p>
+          <w:p>
+            <w:pPr>
+              <w:pStyle w:val="Paragraphedeliste"/>
+              <w:spacing w:after="160" w:line="259" w:lineRule="auto"/>
+              <w:ind w:firstLine="0"/>
+              <w:jc w:val="left"/>
+            </w:pPr>
             <w:r>
               <w:drawing>
-                <wp:inline distT="0" distB="0" distL="0" distR="0" wp14:anchorId="0CF25807" wp14:editId="320EECBE">
-                  <wp:extent cx="4872038" cy="2400300"/>
-                  <wp:effectExtent l="0" t="0" r="5080" b="0"/>
-                  <wp:docPr id="755864633" name="Image 1"/>
+                <wp:inline distT="0" distB="0" distL="0" distR="0" wp14:anchorId="7F457259" wp14:editId="2640B7FF">
+                  <wp:extent cx="1095528" cy="495369"/>
+                  <wp:effectExtent l="0" t="0" r="9525" b="0"/>
+                  <wp:docPr id="895175817" name="Image 1"/>
                   <wp:cNvGraphicFramePr>
                     <a:graphicFrameLocks xmlns:a="http://schemas.openxmlformats.org/drawingml/2006/main" noChangeAspect="1"/>
                   </wp:cNvGraphicFramePr>
@@ -1471,7 +1108,7 @@
                     <a:graphicData uri="http://schemas.openxmlformats.org/drawingml/2006/picture">
                       <pic:pic xmlns:pic="http://schemas.openxmlformats.org/drawingml/2006/picture">
                         <pic:nvPicPr>
-                          <pic:cNvPr id="755864633" name=""/>
+                          <pic:cNvPr id="895175817" name=""/>
                           <pic:cNvPicPr/>
                         </pic:nvPicPr>
                         <pic:blipFill>
@@ -1483,7 +1120,7 @@
                         <pic:spPr>
                           <a:xfrm>
                             <a:off x="0" y="0"/>
-                            <a:ext cx="4877570" cy="2403026"/>
+                            <a:ext cx="1095528" cy="495369"/>
                           </a:xfrm>
                           <a:prstGeom prst="rect">
                             <a:avLst/>
@@ -1495,52 +1132,12 @@
                 </wp:inline>
               </w:drawing>
             </w:r>
-          </w:p>
-          <w:p>
-            <w:pPr>
-              <w:ind w:left="360" w:firstLine="0"/>
-              <w:jc w:val="left"/>
-            </w:pPr>
-          </w:p>
-          <w:p>
-            <w:pPr>
-              <w:pStyle w:val="Paragraphedeliste"/>
-              <w:numPr>
-                <w:ilvl w:val="0"/>
-                <w:numId w:val="4"/>
-              </w:numPr>
-              <w:spacing w:after="160" w:line="259" w:lineRule="auto"/>
-              <w:jc w:val="left"/>
-            </w:pPr>
-            <w:proofErr w:type="gramStart"/>
-            <w:r>
-              <w:rPr>
-                <w:highlight w:val="yellow"/>
-              </w:rPr>
-              <w:t>déchiffrage</w:t>
-            </w:r>
-            <w:proofErr w:type="gramEnd"/>
-            <w:r>
-              <w:t xml:space="preserve"> du numéro de téléphone lors de la consultation des </w:t>
-            </w:r>
-            <w:r>
-              <w:rPr>
-                <w:highlight w:val="yellow"/>
-              </w:rPr>
-              <w:t>détails</w:t>
-            </w:r>
-            <w:r>
-              <w:t xml:space="preserve"> d'un agent sélectionné</w:t>
-            </w:r>
-            <w:r>
-              <w:br/>
-            </w:r>
             <w:r>
               <w:drawing>
-                <wp:inline distT="0" distB="0" distL="0" distR="0" wp14:anchorId="723B92A6" wp14:editId="7275EE8D">
-                  <wp:extent cx="4505954" cy="1800476"/>
-                  <wp:effectExtent l="0" t="0" r="9525" b="9525"/>
-                  <wp:docPr id="2141333153" name="Image 1"/>
+                <wp:inline distT="0" distB="0" distL="0" distR="0" wp14:anchorId="0AE2E4FE" wp14:editId="3D779EF1">
+                  <wp:extent cx="4696480" cy="2486372"/>
+                  <wp:effectExtent l="0" t="0" r="8890" b="9525"/>
+                  <wp:docPr id="1201945104" name="Image 1"/>
                   <wp:cNvGraphicFramePr>
                     <a:graphicFrameLocks xmlns:a="http://schemas.openxmlformats.org/drawingml/2006/main" noChangeAspect="1"/>
                   </wp:cNvGraphicFramePr>
@@ -1548,7 +1145,7 @@
                     <a:graphicData uri="http://schemas.openxmlformats.org/drawingml/2006/picture">
                       <pic:pic xmlns:pic="http://schemas.openxmlformats.org/drawingml/2006/picture">
                         <pic:nvPicPr>
-                          <pic:cNvPr id="2141333153" name=""/>
+                          <pic:cNvPr id="1201945104" name=""/>
                           <pic:cNvPicPr/>
                         </pic:nvPicPr>
                         <pic:blipFill>
@@ -1560,7 +1157,7 @@
                         <pic:spPr>
                           <a:xfrm>
                             <a:off x="0" y="0"/>
-                            <a:ext cx="4505954" cy="1800476"/>
+                            <a:ext cx="4696480" cy="2486372"/>
                           </a:xfrm>
                           <a:prstGeom prst="rect">
                             <a:avLst/>
@@ -1572,15 +1169,56 @@
                 </wp:inline>
               </w:drawing>
             </w:r>
-            <w:r>
-              <w:br/>
-            </w:r>
-            <w:r>
+          </w:p>
+        </w:tc>
+      </w:tr>
+      <w:tr>
+        <w:tc>
+          <w:tcPr>
+            <w:tcW w:w="10070" w:type="dxa"/>
+            <w:shd w:val="clear" w:color="auto" w:fill="FFE599" w:themeFill="accent4" w:themeFillTint="66"/>
+          </w:tcPr>
+          <w:p>
+            <w:pPr>
+              <w:pStyle w:val="Paragraphedeliste"/>
+              <w:ind w:left="0" w:firstLine="0"/>
+              <w:jc w:val="left"/>
+              <w:rPr>
+                <w:b/>
+                <w:bCs/>
+              </w:rPr>
+            </w:pPr>
+            <w:r>
+              <w:rPr>
+                <w:b/>
+                <w:bCs/>
+              </w:rPr>
+              <w:lastRenderedPageBreak/>
+              <w:t>V1_4__ProcedureStockeeMasterDetail</w:t>
+            </w:r>
+          </w:p>
+        </w:tc>
+      </w:tr>
+      <w:tr>
+        <w:tc>
+          <w:tcPr>
+            <w:tcW w:w="10070" w:type="dxa"/>
+          </w:tcPr>
+          <w:p>
+            <w:pPr>
+              <w:pStyle w:val="Paragraphedeliste"/>
+              <w:ind w:firstLine="0"/>
+              <w:jc w:val="left"/>
+            </w:pPr>
+            <w:r>
+              <w:rPr>
+                <w:noProof/>
+              </w:rPr>
               <w:drawing>
-                <wp:inline distT="0" distB="0" distL="0" distR="0" wp14:anchorId="68D758C2" wp14:editId="28750AD5">
-                  <wp:extent cx="2514951" cy="543001"/>
-                  <wp:effectExtent l="0" t="0" r="0" b="9525"/>
-                  <wp:docPr id="95826341" name="Image 1"/>
+                <wp:inline distT="0" distB="0" distL="0" distR="0" wp14:anchorId="3B4A1B11" wp14:editId="24FD292E">
+                  <wp:extent cx="1867161" cy="514422"/>
+                  <wp:effectExtent l="0" t="0" r="0" b="0"/>
+                  <wp:docPr id="635493112" name="Image 1"/>
                   <wp:cNvGraphicFramePr>
                     <a:graphicFrameLocks xmlns:a="http://schemas.openxmlformats.org/drawingml/2006/main" noChangeAspect="1"/>
                   </wp:cNvGraphicFramePr>
@@ -1588,7 +1226,7 @@
                     <a:graphicData uri="http://schemas.openxmlformats.org/drawingml/2006/picture">
                       <pic:pic xmlns:pic="http://schemas.openxmlformats.org/drawingml/2006/picture">
                         <pic:nvPicPr>
-                          <pic:cNvPr id="95826341" name=""/>
+                          <pic:cNvPr id="635493112" name=""/>
                           <pic:cNvPicPr/>
                         </pic:nvPicPr>
                         <pic:blipFill>
@@ -1600,7 +1238,7 @@
                         <pic:spPr>
                           <a:xfrm>
                             <a:off x="0" y="0"/>
-                            <a:ext cx="2514951" cy="543001"/>
+                            <a:ext cx="1867161" cy="514422"/>
                           </a:xfrm>
                           <a:prstGeom prst="rect">
                             <a:avLst/>
@@ -1612,15 +1250,23 @@
                 </wp:inline>
               </w:drawing>
             </w:r>
-            <w:r>
-              <w:br/>
-            </w:r>
-            <w:r>
+          </w:p>
+          <w:p>
+            <w:pPr>
+              <w:pStyle w:val="Paragraphedeliste"/>
+              <w:ind w:firstLine="0"/>
+              <w:jc w:val="left"/>
+            </w:pPr>
+            <w:r>
+              <w:rPr>
+                <w:noProof/>
+              </w:rPr>
+              <w:lastRenderedPageBreak/>
               <w:drawing>
-                <wp:inline distT="0" distB="0" distL="0" distR="0" wp14:anchorId="3E82E5D8" wp14:editId="3EB8681C">
-                  <wp:extent cx="3439005" cy="400106"/>
+                <wp:inline distT="0" distB="0" distL="0" distR="0" wp14:anchorId="5005CE67" wp14:editId="09CC36B7">
+                  <wp:extent cx="2172003" cy="1390844"/>
                   <wp:effectExtent l="0" t="0" r="0" b="0"/>
-                  <wp:docPr id="171412222" name="Image 1"/>
+                  <wp:docPr id="392942622" name="Image 1"/>
                   <wp:cNvGraphicFramePr>
                     <a:graphicFrameLocks xmlns:a="http://schemas.openxmlformats.org/drawingml/2006/main" noChangeAspect="1"/>
                   </wp:cNvGraphicFramePr>
@@ -1628,7 +1274,7 @@
                     <a:graphicData uri="http://schemas.openxmlformats.org/drawingml/2006/picture">
                       <pic:pic xmlns:pic="http://schemas.openxmlformats.org/drawingml/2006/picture">
                         <pic:nvPicPr>
-                          <pic:cNvPr id="171412222" name=""/>
+                          <pic:cNvPr id="392942622" name=""/>
                           <pic:cNvPicPr/>
                         </pic:nvPicPr>
                         <pic:blipFill>
@@ -1640,7 +1286,7 @@
                         <pic:spPr>
                           <a:xfrm>
                             <a:off x="0" y="0"/>
-                            <a:ext cx="3439005" cy="400106"/>
+                            <a:ext cx="2172003" cy="1390844"/>
                           </a:xfrm>
                           <a:prstGeom prst="rect">
                             <a:avLst/>
@@ -1652,16 +1298,31 @@
                 </wp:inline>
               </w:drawing>
             </w:r>
+          </w:p>
+          <w:p>
+            <w:pPr>
+              <w:pStyle w:val="Paragraphedeliste"/>
+              <w:numPr>
+                <w:ilvl w:val="0"/>
+                <w:numId w:val="4"/>
+              </w:numPr>
+              <w:jc w:val="left"/>
+            </w:pPr>
+            <w:r>
+              <w:t>ViewModel EF</w:t>
+            </w:r>
             <w:r>
               <w:br/>
             </w:r>
             <w:r>
-              <w:lastRenderedPageBreak/>
+              <w:rPr>
+                <w:noProof/>
+              </w:rPr>
               <w:drawing>
-                <wp:inline distT="0" distB="0" distL="0" distR="0" wp14:anchorId="7DF38C31" wp14:editId="02624BD9">
-                  <wp:extent cx="4714875" cy="2451456"/>
-                  <wp:effectExtent l="0" t="0" r="0" b="6350"/>
-                  <wp:docPr id="2037126699" name="Image 1"/>
+                <wp:inline distT="0" distB="0" distL="0" distR="0" wp14:anchorId="641EEFAC" wp14:editId="11DD95CB">
+                  <wp:extent cx="2838846" cy="1057423"/>
+                  <wp:effectExtent l="0" t="0" r="0" b="9525"/>
+                  <wp:docPr id="515353672" name="Image 1"/>
                   <wp:cNvGraphicFramePr>
                     <a:graphicFrameLocks xmlns:a="http://schemas.openxmlformats.org/drawingml/2006/main" noChangeAspect="1"/>
                   </wp:cNvGraphicFramePr>
@@ -1669,7 +1330,7 @@
                     <a:graphicData uri="http://schemas.openxmlformats.org/drawingml/2006/picture">
                       <pic:pic xmlns:pic="http://schemas.openxmlformats.org/drawingml/2006/picture">
                         <pic:nvPicPr>
-                          <pic:cNvPr id="2037126699" name=""/>
+                          <pic:cNvPr id="515353672" name=""/>
                           <pic:cNvPicPr/>
                         </pic:nvPicPr>
                         <pic:blipFill>
@@ -1681,7 +1342,7 @@
                         <pic:spPr>
                           <a:xfrm>
                             <a:off x="0" y="0"/>
-                            <a:ext cx="4726913" cy="2457715"/>
+                            <a:ext cx="2838846" cy="1057423"/>
                           </a:xfrm>
                           <a:prstGeom prst="rect">
                             <a:avLst/>
@@ -1693,15 +1354,31 @@
                 </wp:inline>
               </w:drawing>
             </w:r>
+          </w:p>
+          <w:p>
+            <w:pPr>
+              <w:pStyle w:val="Paragraphedeliste"/>
+              <w:numPr>
+                <w:ilvl w:val="0"/>
+                <w:numId w:val="4"/>
+              </w:numPr>
+              <w:jc w:val="left"/>
+            </w:pPr>
+            <w:r>
+              <w:t>View</w:t>
+            </w:r>
             <w:r>
               <w:br/>
             </w:r>
             <w:r>
+              <w:rPr>
+                <w:noProof/>
+              </w:rPr>
               <w:drawing>
-                <wp:inline distT="0" distB="0" distL="0" distR="0" wp14:anchorId="3DC88A12" wp14:editId="59AC4151">
-                  <wp:extent cx="4734358" cy="1543050"/>
-                  <wp:effectExtent l="0" t="0" r="9525" b="0"/>
-                  <wp:docPr id="1100773802" name="Image 1"/>
+                <wp:inline distT="0" distB="0" distL="0" distR="0" wp14:anchorId="3B92170D" wp14:editId="6E8B13A1">
+                  <wp:extent cx="2514951" cy="1314633"/>
+                  <wp:effectExtent l="0" t="0" r="0" b="0"/>
+                  <wp:docPr id="166826232" name="Image 1"/>
                   <wp:cNvGraphicFramePr>
                     <a:graphicFrameLocks xmlns:a="http://schemas.openxmlformats.org/drawingml/2006/main" noChangeAspect="1"/>
                   </wp:cNvGraphicFramePr>
@@ -1709,7 +1386,7 @@
                     <a:graphicData uri="http://schemas.openxmlformats.org/drawingml/2006/picture">
                       <pic:pic xmlns:pic="http://schemas.openxmlformats.org/drawingml/2006/picture">
                         <pic:nvPicPr>
-                          <pic:cNvPr id="1100773802" name=""/>
+                          <pic:cNvPr id="166826232" name=""/>
                           <pic:cNvPicPr/>
                         </pic:nvPicPr>
                         <pic:blipFill>
@@ -1721,7 +1398,7 @@
                         <pic:spPr>
                           <a:xfrm>
                             <a:off x="0" y="0"/>
-                            <a:ext cx="4737525" cy="1544082"/>
+                            <a:ext cx="2514951" cy="1314633"/>
                           </a:xfrm>
                           <a:prstGeom prst="rect">
                             <a:avLst/>
@@ -1734,52 +1411,34 @@
               </w:drawing>
             </w:r>
           </w:p>
-        </w:tc>
-      </w:tr>
-      <w:tr>
-        <w:tc>
-          <w:tcPr>
-            <w:tcW w:w="9350" w:type="dxa"/>
-            <w:shd w:val="clear" w:color="auto" w:fill="FFE599" w:themeFill="accent4" w:themeFillTint="66"/>
-          </w:tcPr>
-          <w:p>
-            <w:pPr>
-              <w:pStyle w:val="Paragraphedeliste"/>
-              <w:ind w:left="0" w:firstLine="0"/>
-              <w:jc w:val="left"/>
+          <w:p>
+            <w:pPr>
+              <w:pStyle w:val="Paragraphedeliste"/>
+              <w:numPr>
+                <w:ilvl w:val="0"/>
+                <w:numId w:val="4"/>
+              </w:numPr>
+              <w:jc w:val="left"/>
+            </w:pPr>
+            <w:r>
+              <w:t>Action</w:t>
+            </w:r>
+          </w:p>
+          <w:p>
+            <w:pPr>
+              <w:pStyle w:val="Paragraphedeliste"/>
+              <w:ind w:firstLine="0"/>
+              <w:jc w:val="left"/>
+            </w:pPr>
+            <w:r>
               <w:rPr>
-                <w:b/>
-                <w:bCs/>
+                <w:noProof/>
               </w:rPr>
-            </w:pPr>
-            <w:r>
-              <w:rPr>
-                <w:b/>
-                <w:bCs/>
-              </w:rPr>
-              <w:lastRenderedPageBreak/>
-              <w:t>V1_4__ProcedureStockeeMasterDetail</w:t>
-            </w:r>
-          </w:p>
-        </w:tc>
-      </w:tr>
-      <w:tr>
-        <w:tc>
-          <w:tcPr>
-            <w:tcW w:w="9350" w:type="dxa"/>
-          </w:tcPr>
-          <w:p>
-            <w:pPr>
-              <w:pStyle w:val="Paragraphedeliste"/>
-              <w:ind w:firstLine="0"/>
-              <w:jc w:val="left"/>
-            </w:pPr>
-            <w:r>
               <w:drawing>
-                <wp:inline distT="0" distB="0" distL="0" distR="0" wp14:anchorId="3C831D1F" wp14:editId="0D00F6B9">
-                  <wp:extent cx="2962688" cy="495369"/>
-                  <wp:effectExtent l="0" t="0" r="9525" b="0"/>
-                  <wp:docPr id="1839317397" name="Image 1"/>
+                <wp:inline distT="0" distB="0" distL="0" distR="0" wp14:anchorId="58F68D0C" wp14:editId="058DDD41">
+                  <wp:extent cx="6858000" cy="4022090"/>
+                  <wp:effectExtent l="0" t="0" r="0" b="0"/>
+                  <wp:docPr id="90881085" name="Image 1"/>
                   <wp:cNvGraphicFramePr>
                     <a:graphicFrameLocks xmlns:a="http://schemas.openxmlformats.org/drawingml/2006/main" noChangeAspect="1"/>
                   </wp:cNvGraphicFramePr>
@@ -1787,7 +1446,7 @@
                     <a:graphicData uri="http://schemas.openxmlformats.org/drawingml/2006/picture">
                       <pic:pic xmlns:pic="http://schemas.openxmlformats.org/drawingml/2006/picture">
                         <pic:nvPicPr>
-                          <pic:cNvPr id="1839317397" name=""/>
+                          <pic:cNvPr id="90881085" name=""/>
                           <pic:cNvPicPr/>
                         </pic:nvPicPr>
                         <pic:blipFill>
@@ -1799,7 +1458,7 @@
                         <pic:spPr>
                           <a:xfrm>
                             <a:off x="0" y="0"/>
-                            <a:ext cx="2962688" cy="495369"/>
+                            <a:ext cx="6858000" cy="4022090"/>
                           </a:xfrm>
                           <a:prstGeom prst="rect">
                             <a:avLst/>
@@ -1819,11 +1478,15 @@
               <w:jc w:val="left"/>
             </w:pPr>
             <w:r>
+              <w:lastRenderedPageBreak/>
+              <w:br/>
+            </w:r>
+            <w:r>
               <w:drawing>
-                <wp:inline distT="0" distB="0" distL="0" distR="0" wp14:anchorId="102A0BCF" wp14:editId="3813B56E">
-                  <wp:extent cx="2429214" cy="1476581"/>
-                  <wp:effectExtent l="0" t="0" r="9525" b="9525"/>
-                  <wp:docPr id="129850903" name="Image 1"/>
+                <wp:inline distT="0" distB="0" distL="0" distR="0" wp14:anchorId="33BDF688" wp14:editId="19A7A0F7">
+                  <wp:extent cx="6858000" cy="1419860"/>
+                  <wp:effectExtent l="0" t="0" r="0" b="8890"/>
+                  <wp:docPr id="1679658821" name="Image 1"/>
                   <wp:cNvGraphicFramePr>
                     <a:graphicFrameLocks xmlns:a="http://schemas.openxmlformats.org/drawingml/2006/main" noChangeAspect="1"/>
                   </wp:cNvGraphicFramePr>
@@ -1831,7 +1494,7 @@
                     <a:graphicData uri="http://schemas.openxmlformats.org/drawingml/2006/picture">
                       <pic:pic xmlns:pic="http://schemas.openxmlformats.org/drawingml/2006/picture">
                         <pic:nvPicPr>
-                          <pic:cNvPr id="129850903" name=""/>
+                          <pic:cNvPr id="1679658821" name=""/>
                           <pic:cNvPicPr/>
                         </pic:nvPicPr>
                         <pic:blipFill>
@@ -1843,7 +1506,7 @@
                         <pic:spPr>
                           <a:xfrm>
                             <a:off x="0" y="0"/>
-                            <a:ext cx="2429214" cy="1476581"/>
+                            <a:ext cx="6858000" cy="1419860"/>
                           </a:xfrm>
                           <a:prstGeom prst="rect">
                             <a:avLst/>
@@ -1855,33 +1518,12 @@
                 </wp:inline>
               </w:drawing>
             </w:r>
-          </w:p>
-          <w:p>
-            <w:pPr>
-              <w:pStyle w:val="Paragraphedeliste"/>
-              <w:numPr>
-                <w:ilvl w:val="0"/>
-                <w:numId w:val="4"/>
-              </w:numPr>
-              <w:jc w:val="left"/>
-            </w:pPr>
-            <w:proofErr w:type="spellStart"/>
-            <w:r>
-              <w:t>ViewModel</w:t>
-            </w:r>
-            <w:proofErr w:type="spellEnd"/>
-            <w:r>
-              <w:t xml:space="preserve"> EF</w:t>
-            </w:r>
-            <w:r>
-              <w:br/>
-            </w:r>
             <w:r>
               <w:drawing>
-                <wp:inline distT="0" distB="0" distL="0" distR="0" wp14:anchorId="06CC2F19" wp14:editId="62377D17">
-                  <wp:extent cx="2924583" cy="905001"/>
-                  <wp:effectExtent l="0" t="0" r="9525" b="9525"/>
-                  <wp:docPr id="1823998588" name="Image 1"/>
+                <wp:inline distT="0" distB="0" distL="0" distR="0" wp14:anchorId="442337C2" wp14:editId="161EEB71">
+                  <wp:extent cx="5410955" cy="2695951"/>
+                  <wp:effectExtent l="0" t="0" r="0" b="9525"/>
+                  <wp:docPr id="1599286948" name="Image 1"/>
                   <wp:cNvGraphicFramePr>
                     <a:graphicFrameLocks xmlns:a="http://schemas.openxmlformats.org/drawingml/2006/main" noChangeAspect="1"/>
                   </wp:cNvGraphicFramePr>
@@ -1889,7 +1531,7 @@
                     <a:graphicData uri="http://schemas.openxmlformats.org/drawingml/2006/picture">
                       <pic:pic xmlns:pic="http://schemas.openxmlformats.org/drawingml/2006/picture">
                         <pic:nvPicPr>
-                          <pic:cNvPr id="1823998588" name=""/>
+                          <pic:cNvPr id="1599286948" name=""/>
                           <pic:cNvPicPr/>
                         </pic:nvPicPr>
                         <pic:blipFill>
@@ -1901,7 +1543,7 @@
                         <pic:spPr>
                           <a:xfrm>
                             <a:off x="0" y="0"/>
-                            <a:ext cx="2924583" cy="905001"/>
+                            <a:ext cx="5410955" cy="2695951"/>
                           </a:xfrm>
                           <a:prstGeom prst="rect">
                             <a:avLst/>
@@ -1913,31 +1555,12 @@
                 </wp:inline>
               </w:drawing>
             </w:r>
-          </w:p>
-          <w:p>
-            <w:pPr>
-              <w:pStyle w:val="Paragraphedeliste"/>
-              <w:numPr>
-                <w:ilvl w:val="0"/>
-                <w:numId w:val="4"/>
-              </w:numPr>
-              <w:jc w:val="left"/>
-            </w:pPr>
-            <w:proofErr w:type="spellStart"/>
-            <w:r>
-              <w:lastRenderedPageBreak/>
-              <w:t>View</w:t>
-            </w:r>
-            <w:proofErr w:type="spellEnd"/>
-            <w:r>
-              <w:br/>
-            </w:r>
             <w:r>
               <w:drawing>
-                <wp:inline distT="0" distB="0" distL="0" distR="0" wp14:anchorId="62ED356B" wp14:editId="412737CB">
-                  <wp:extent cx="3000794" cy="1609950"/>
-                  <wp:effectExtent l="0" t="0" r="9525" b="9525"/>
-                  <wp:docPr id="616722644" name="Image 1"/>
+                <wp:inline distT="0" distB="0" distL="0" distR="0" wp14:anchorId="7007ED23" wp14:editId="7B21416F">
+                  <wp:extent cx="6858000" cy="3364865"/>
+                  <wp:effectExtent l="0" t="0" r="0" b="6985"/>
+                  <wp:docPr id="437256294" name="Image 1"/>
                   <wp:cNvGraphicFramePr>
                     <a:graphicFrameLocks xmlns:a="http://schemas.openxmlformats.org/drawingml/2006/main" noChangeAspect="1"/>
                   </wp:cNvGraphicFramePr>
@@ -1945,7 +1568,7 @@
                     <a:graphicData uri="http://schemas.openxmlformats.org/drawingml/2006/picture">
                       <pic:pic xmlns:pic="http://schemas.openxmlformats.org/drawingml/2006/picture">
                         <pic:nvPicPr>
-                          <pic:cNvPr id="616722644" name=""/>
+                          <pic:cNvPr id="437256294" name=""/>
                           <pic:cNvPicPr/>
                         </pic:nvPicPr>
                         <pic:blipFill>
@@ -1957,7 +1580,7 @@
                         <pic:spPr>
                           <a:xfrm>
                             <a:off x="0" y="0"/>
-                            <a:ext cx="3000794" cy="1609950"/>
+                            <a:ext cx="6858000" cy="3364865"/>
                           </a:xfrm>
                           <a:prstGeom prst="rect">
                             <a:avLst/>
@@ -1969,7 +1592,47 @@
                 </wp:inline>
               </w:drawing>
             </w:r>
-          </w:p>
+            <w:r>
+              <w:br/>
+            </w:r>
+            <w:r>
+              <w:br/>
+            </w:r>
+          </w:p>
+        </w:tc>
+      </w:tr>
+      <w:tr>
+        <w:tc>
+          <w:tcPr>
+            <w:tcW w:w="10070" w:type="dxa"/>
+            <w:shd w:val="clear" w:color="auto" w:fill="FFE599" w:themeFill="accent4" w:themeFillTint="66"/>
+          </w:tcPr>
+          <w:p>
+            <w:pPr>
+              <w:pStyle w:val="Paragraphedeliste"/>
+              <w:ind w:left="0" w:firstLine="0"/>
+              <w:jc w:val="left"/>
+              <w:rPr>
+                <w:b/>
+                <w:bCs/>
+              </w:rPr>
+            </w:pPr>
+            <w:r>
+              <w:rPr>
+                <w:b/>
+                <w:bCs/>
+              </w:rPr>
+              <w:lastRenderedPageBreak/>
+              <w:t>V1_5__TraitementDesImages</w:t>
+            </w:r>
+          </w:p>
+        </w:tc>
+      </w:tr>
+      <w:tr>
+        <w:tc>
+          <w:tcPr>
+            <w:tcW w:w="10070" w:type="dxa"/>
+          </w:tcPr>
           <w:p>
             <w:pPr>
               <w:pStyle w:val="Paragraphedeliste"/>
@@ -1980,21 +1643,17 @@
               <w:jc w:val="left"/>
             </w:pPr>
             <w:r>
-              <w:t>Action</w:t>
-            </w:r>
-          </w:p>
-          <w:p>
-            <w:pPr>
-              <w:pStyle w:val="Paragraphedeliste"/>
-              <w:ind w:firstLine="0"/>
-              <w:jc w:val="left"/>
-            </w:pPr>
+              <w:t>Controller</w:t>
+            </w:r>
+            <w:r>
+              <w:br/>
+            </w:r>
             <w:r>
               <w:drawing>
-                <wp:inline distT="0" distB="0" distL="0" distR="0" wp14:anchorId="209D4686" wp14:editId="4346567C">
-                  <wp:extent cx="4828406" cy="2702119"/>
-                  <wp:effectExtent l="0" t="0" r="0" b="3175"/>
-                  <wp:docPr id="61615972" name="Image 1"/>
+                <wp:inline distT="0" distB="0" distL="0" distR="0" wp14:anchorId="131FB65F" wp14:editId="42A41016">
+                  <wp:extent cx="2248214" cy="600159"/>
+                  <wp:effectExtent l="0" t="0" r="0" b="9525"/>
+                  <wp:docPr id="390419307" name="Image 1"/>
                   <wp:cNvGraphicFramePr>
                     <a:graphicFrameLocks xmlns:a="http://schemas.openxmlformats.org/drawingml/2006/main" noChangeAspect="1"/>
                   </wp:cNvGraphicFramePr>
@@ -2002,7 +1661,7 @@
                     <a:graphicData uri="http://schemas.openxmlformats.org/drawingml/2006/picture">
                       <pic:pic xmlns:pic="http://schemas.openxmlformats.org/drawingml/2006/picture">
                         <pic:nvPicPr>
-                          <pic:cNvPr id="61615972" name=""/>
+                          <pic:cNvPr id="390419307" name=""/>
                           <pic:cNvPicPr/>
                         </pic:nvPicPr>
                         <pic:blipFill>
@@ -2014,7 +1673,7 @@
                         <pic:spPr>
                           <a:xfrm>
                             <a:off x="0" y="0"/>
-                            <a:ext cx="4839709" cy="2708445"/>
+                            <a:ext cx="2248214" cy="600159"/>
                           </a:xfrm>
                           <a:prstGeom prst="rect">
                             <a:avLst/>
@@ -2030,15 +1689,25 @@
           <w:p>
             <w:pPr>
               <w:pStyle w:val="Paragraphedeliste"/>
-              <w:ind w:firstLine="0"/>
-              <w:jc w:val="left"/>
-            </w:pPr>
+              <w:numPr>
+                <w:ilvl w:val="0"/>
+                <w:numId w:val="4"/>
+              </w:numPr>
+              <w:jc w:val="left"/>
+            </w:pPr>
+            <w:r>
+              <w:lastRenderedPageBreak/>
+              <w:t>ViewModels EF</w:t>
+            </w:r>
+            <w:r>
+              <w:br/>
+            </w:r>
             <w:r>
               <w:drawing>
-                <wp:inline distT="0" distB="0" distL="0" distR="0" wp14:anchorId="3A6B78E3" wp14:editId="035E5AA3">
-                  <wp:extent cx="4743452" cy="1133981"/>
-                  <wp:effectExtent l="0" t="0" r="0" b="9525"/>
-                  <wp:docPr id="1291387514" name="Image 1"/>
+                <wp:inline distT="0" distB="0" distL="0" distR="0" wp14:anchorId="2B09F0F6" wp14:editId="376DE675">
+                  <wp:extent cx="2514951" cy="495369"/>
+                  <wp:effectExtent l="0" t="0" r="0" b="0"/>
+                  <wp:docPr id="1523743493" name="Image 1"/>
                   <wp:cNvGraphicFramePr>
                     <a:graphicFrameLocks xmlns:a="http://schemas.openxmlformats.org/drawingml/2006/main" noChangeAspect="1"/>
                   </wp:cNvGraphicFramePr>
@@ -2046,7 +1715,7 @@
                     <a:graphicData uri="http://schemas.openxmlformats.org/drawingml/2006/picture">
                       <pic:pic xmlns:pic="http://schemas.openxmlformats.org/drawingml/2006/picture">
                         <pic:nvPicPr>
-                          <pic:cNvPr id="1291387514" name=""/>
+                          <pic:cNvPr id="1523743493" name=""/>
                           <pic:cNvPicPr/>
                         </pic:nvPicPr>
                         <pic:blipFill>
@@ -2058,7 +1727,7 @@
                         <pic:spPr>
                           <a:xfrm>
                             <a:off x="0" y="0"/>
-                            <a:ext cx="4748202" cy="1135117"/>
+                            <a:ext cx="2514951" cy="495369"/>
                           </a:xfrm>
                           <a:prstGeom prst="rect">
                             <a:avLst/>
@@ -2070,15 +1739,28 @@
                 </wp:inline>
               </w:drawing>
             </w:r>
+          </w:p>
+          <w:p>
+            <w:pPr>
+              <w:pStyle w:val="Paragraphedeliste"/>
+              <w:numPr>
+                <w:ilvl w:val="0"/>
+                <w:numId w:val="4"/>
+              </w:numPr>
+              <w:jc w:val="left"/>
+            </w:pPr>
+            <w:r>
+              <w:t>View</w:t>
+            </w:r>
             <w:r>
               <w:br/>
             </w:r>
             <w:r>
               <w:drawing>
-                <wp:inline distT="0" distB="0" distL="0" distR="0" wp14:anchorId="7221DBE7" wp14:editId="17FE209C">
-                  <wp:extent cx="3972479" cy="1133633"/>
-                  <wp:effectExtent l="0" t="0" r="9525" b="9525"/>
-                  <wp:docPr id="511904478" name="Image 1"/>
+                <wp:inline distT="0" distB="0" distL="0" distR="0" wp14:anchorId="0E2EEF39" wp14:editId="399C1395">
+                  <wp:extent cx="2705478" cy="1009791"/>
+                  <wp:effectExtent l="0" t="0" r="0" b="0"/>
+                  <wp:docPr id="1469319041" name="Image 1"/>
                   <wp:cNvGraphicFramePr>
                     <a:graphicFrameLocks xmlns:a="http://schemas.openxmlformats.org/drawingml/2006/main" noChangeAspect="1"/>
                   </wp:cNvGraphicFramePr>
@@ -2086,7 +1768,7 @@
                     <a:graphicData uri="http://schemas.openxmlformats.org/drawingml/2006/picture">
                       <pic:pic xmlns:pic="http://schemas.openxmlformats.org/drawingml/2006/picture">
                         <pic:nvPicPr>
-                          <pic:cNvPr id="511904478" name=""/>
+                          <pic:cNvPr id="1469319041" name=""/>
                           <pic:cNvPicPr/>
                         </pic:nvPicPr>
                         <pic:blipFill>
@@ -2098,7 +1780,7 @@
                         <pic:spPr>
                           <a:xfrm>
                             <a:off x="0" y="0"/>
-                            <a:ext cx="3972479" cy="1133633"/>
+                            <a:ext cx="2705478" cy="1009791"/>
                           </a:xfrm>
                           <a:prstGeom prst="rect">
                             <a:avLst/>
@@ -2111,15 +1793,11 @@
               </w:drawing>
             </w:r>
             <w:r>
-              <w:br/>
-            </w:r>
-            <w:r>
-              <w:lastRenderedPageBreak/>
               <w:drawing>
-                <wp:inline distT="0" distB="0" distL="0" distR="0" wp14:anchorId="179B2007" wp14:editId="0A0F184E">
-                  <wp:extent cx="5682970" cy="1971675"/>
+                <wp:inline distT="0" distB="0" distL="0" distR="0" wp14:anchorId="33A8059C" wp14:editId="4FEBFA47">
+                  <wp:extent cx="2724530" cy="647790"/>
                   <wp:effectExtent l="0" t="0" r="0" b="0"/>
-                  <wp:docPr id="1291702393" name="Image 1"/>
+                  <wp:docPr id="119969078" name="Image 1"/>
                   <wp:cNvGraphicFramePr>
                     <a:graphicFrameLocks xmlns:a="http://schemas.openxmlformats.org/drawingml/2006/main" noChangeAspect="1"/>
                   </wp:cNvGraphicFramePr>
@@ -2127,7 +1805,7 @@
                     <a:graphicData uri="http://schemas.openxmlformats.org/drawingml/2006/picture">
                       <pic:pic xmlns:pic="http://schemas.openxmlformats.org/drawingml/2006/picture">
                         <pic:nvPicPr>
-                          <pic:cNvPr id="1291702393" name=""/>
+                          <pic:cNvPr id="119969078" name=""/>
                           <pic:cNvPicPr/>
                         </pic:nvPicPr>
                         <pic:blipFill>
@@ -2139,7 +1817,7 @@
                         <pic:spPr>
                           <a:xfrm>
                             <a:off x="0" y="0"/>
-                            <a:ext cx="5685127" cy="1972423"/>
+                            <a:ext cx="2724530" cy="647790"/>
                           </a:xfrm>
                           <a:prstGeom prst="rect">
                             <a:avLst/>
@@ -2154,62 +1832,15 @@
             <w:r>
               <w:br/>
             </w:r>
-          </w:p>
-        </w:tc>
-      </w:tr>
-      <w:tr>
-        <w:tc>
-          <w:tcPr>
-            <w:tcW w:w="9350" w:type="dxa"/>
-            <w:shd w:val="clear" w:color="auto" w:fill="FFE599" w:themeFill="accent4" w:themeFillTint="66"/>
-          </w:tcPr>
-          <w:p>
-            <w:pPr>
-              <w:pStyle w:val="Paragraphedeliste"/>
-              <w:ind w:left="0" w:firstLine="0"/>
-              <w:jc w:val="left"/>
+            <w:r>
               <w:rPr>
-                <w:b/>
-                <w:bCs/>
+                <w:noProof/>
               </w:rPr>
-            </w:pPr>
-            <w:r>
-              <w:rPr>
-                <w:b/>
-                <w:bCs/>
-              </w:rPr>
-              <w:lastRenderedPageBreak/>
-              <w:t>V1_5__TraitementDesImages_GenreMusical</w:t>
-            </w:r>
-          </w:p>
-        </w:tc>
-      </w:tr>
-      <w:tr>
-        <w:tc>
-          <w:tcPr>
-            <w:tcW w:w="9350" w:type="dxa"/>
-          </w:tcPr>
-          <w:p>
-            <w:pPr>
-              <w:pStyle w:val="Paragraphedeliste"/>
-              <w:numPr>
-                <w:ilvl w:val="0"/>
-                <w:numId w:val="4"/>
-              </w:numPr>
-              <w:jc w:val="left"/>
-            </w:pPr>
-            <w:r>
-              <w:t>Controller</w:t>
-            </w:r>
-            <w:r>
-              <w:br/>
-            </w:r>
-            <w:r>
               <w:drawing>
-                <wp:inline distT="0" distB="0" distL="0" distR="0" wp14:anchorId="6CEF0B65" wp14:editId="29950546">
-                  <wp:extent cx="2543530" cy="1438476"/>
+                <wp:inline distT="0" distB="0" distL="0" distR="0" wp14:anchorId="2AED5002" wp14:editId="6D232AE0">
+                  <wp:extent cx="1781424" cy="466790"/>
                   <wp:effectExtent l="0" t="0" r="9525" b="9525"/>
-                  <wp:docPr id="969778502" name="Image 1"/>
+                  <wp:docPr id="1554165819" name="Image 1"/>
                   <wp:cNvGraphicFramePr>
                     <a:graphicFrameLocks xmlns:a="http://schemas.openxmlformats.org/drawingml/2006/main" noChangeAspect="1"/>
                   </wp:cNvGraphicFramePr>
@@ -2217,7 +1848,7 @@
                     <a:graphicData uri="http://schemas.openxmlformats.org/drawingml/2006/picture">
                       <pic:pic xmlns:pic="http://schemas.openxmlformats.org/drawingml/2006/picture">
                         <pic:nvPicPr>
-                          <pic:cNvPr id="969778502" name=""/>
+                          <pic:cNvPr id="1554165819" name=""/>
                           <pic:cNvPicPr/>
                         </pic:nvPicPr>
                         <pic:blipFill>
@@ -2229,7 +1860,7 @@
                         <pic:spPr>
                           <a:xfrm>
                             <a:off x="0" y="0"/>
-                            <a:ext cx="2543530" cy="1438476"/>
+                            <a:ext cx="1781424" cy="466790"/>
                           </a:xfrm>
                           <a:prstGeom prst="rect">
                             <a:avLst/>
@@ -2241,33 +1872,18 @@
                 </wp:inline>
               </w:drawing>
             </w:r>
-          </w:p>
-          <w:p>
-            <w:pPr>
-              <w:pStyle w:val="Paragraphedeliste"/>
-              <w:numPr>
-                <w:ilvl w:val="0"/>
-                <w:numId w:val="4"/>
-              </w:numPr>
-              <w:jc w:val="left"/>
-            </w:pPr>
-            <w:proofErr w:type="spellStart"/>
-            <w:r>
-              <w:t>ViewModels</w:t>
-            </w:r>
-            <w:proofErr w:type="spellEnd"/>
-            <w:r>
-              <w:t xml:space="preserve"> EF</w:t>
-            </w:r>
             <w:r>
               <w:br/>
             </w:r>
             <w:r>
+              <w:br/>
+            </w:r>
+            <w:r>
               <w:drawing>
-                <wp:inline distT="0" distB="0" distL="0" distR="0" wp14:anchorId="42D26CDC" wp14:editId="1DA70D17">
-                  <wp:extent cx="3086531" cy="1000265"/>
+                <wp:inline distT="0" distB="0" distL="0" distR="0" wp14:anchorId="7930BE85" wp14:editId="5E09EAED">
+                  <wp:extent cx="1867161" cy="866896"/>
                   <wp:effectExtent l="0" t="0" r="0" b="9525"/>
-                  <wp:docPr id="1736381636" name="Image 1"/>
+                  <wp:docPr id="1558982487" name="Image 1"/>
                   <wp:cNvGraphicFramePr>
                     <a:graphicFrameLocks xmlns:a="http://schemas.openxmlformats.org/drawingml/2006/main" noChangeAspect="1"/>
                   </wp:cNvGraphicFramePr>
@@ -2275,7 +1891,7 @@
                     <a:graphicData uri="http://schemas.openxmlformats.org/drawingml/2006/picture">
                       <pic:pic xmlns:pic="http://schemas.openxmlformats.org/drawingml/2006/picture">
                         <pic:nvPicPr>
-                          <pic:cNvPr id="1736381636" name=""/>
+                          <pic:cNvPr id="1558982487" name=""/>
                           <pic:cNvPicPr/>
                         </pic:nvPicPr>
                         <pic:blipFill>
@@ -2287,7 +1903,7 @@
                         <pic:spPr>
                           <a:xfrm>
                             <a:off x="0" y="0"/>
-                            <a:ext cx="3086531" cy="1000265"/>
+                            <a:ext cx="1867161" cy="866896"/>
                           </a:xfrm>
                           <a:prstGeom prst="rect">
                             <a:avLst/>
@@ -2309,20 +1925,25 @@
               </w:numPr>
               <w:jc w:val="left"/>
             </w:pPr>
-            <w:proofErr w:type="spellStart"/>
-            <w:r>
-              <w:t>View</w:t>
-            </w:r>
-            <w:proofErr w:type="spellEnd"/>
-            <w:r>
-              <w:br/>
-            </w:r>
-            <w:r>
+            <w:r>
+              <w:t>Action</w:t>
+            </w:r>
+          </w:p>
+          <w:p>
+            <w:pPr>
+              <w:pStyle w:val="Paragraphedeliste"/>
+              <w:ind w:firstLine="0"/>
+              <w:jc w:val="left"/>
+            </w:pPr>
+            <w:r>
+              <w:rPr>
+                <w:noProof/>
+              </w:rPr>
               <w:drawing>
-                <wp:inline distT="0" distB="0" distL="0" distR="0" wp14:anchorId="51CF03DF" wp14:editId="0DD455B6">
-                  <wp:extent cx="3105583" cy="1228896"/>
-                  <wp:effectExtent l="0" t="0" r="0" b="9525"/>
-                  <wp:docPr id="656172055" name="Image 1"/>
+                <wp:inline distT="0" distB="0" distL="0" distR="0" wp14:anchorId="3D86749E" wp14:editId="6A34A82A">
+                  <wp:extent cx="6858000" cy="4585970"/>
+                  <wp:effectExtent l="0" t="0" r="0" b="5080"/>
+                  <wp:docPr id="894627374" name="Image 1"/>
                   <wp:cNvGraphicFramePr>
                     <a:graphicFrameLocks xmlns:a="http://schemas.openxmlformats.org/drawingml/2006/main" noChangeAspect="1"/>
                   </wp:cNvGraphicFramePr>
@@ -2330,7 +1951,7 @@
                     <a:graphicData uri="http://schemas.openxmlformats.org/drawingml/2006/picture">
                       <pic:pic xmlns:pic="http://schemas.openxmlformats.org/drawingml/2006/picture">
                         <pic:nvPicPr>
-                          <pic:cNvPr id="656172055" name=""/>
+                          <pic:cNvPr id="894627374" name=""/>
                           <pic:cNvPicPr/>
                         </pic:nvPicPr>
                         <pic:blipFill>
@@ -2342,7 +1963,7 @@
                         <pic:spPr>
                           <a:xfrm>
                             <a:off x="0" y="0"/>
-                            <a:ext cx="3105583" cy="1228896"/>
+                            <a:ext cx="6858000" cy="4585970"/>
                           </a:xfrm>
                           <a:prstGeom prst="rect">
                             <a:avLst/>
@@ -2354,15 +1975,42 @@
                 </wp:inline>
               </w:drawing>
             </w:r>
+          </w:p>
+          <w:p>
+            <w:pPr>
+              <w:pStyle w:val="Paragraphedeliste"/>
+              <w:numPr>
+                <w:ilvl w:val="0"/>
+                <w:numId w:val="4"/>
+              </w:numPr>
+              <w:spacing w:after="160" w:line="259" w:lineRule="auto"/>
+              <w:jc w:val="left"/>
+            </w:pPr>
+            <w:r>
+              <w:lastRenderedPageBreak/>
+              <w:t>Images</w:t>
+            </w:r>
+            <w:r>
+              <w:t xml:space="preserve"> pour faire des</w:t>
+            </w:r>
+            <w:r>
+              <w:t xml:space="preserve"> tes</w:t>
+            </w:r>
+            <w:r>
+              <w:t>ts</w:t>
+            </w:r>
             <w:r>
               <w:br/>
             </w:r>
             <w:r>
+              <w:rPr>
+                <w:noProof/>
+              </w:rPr>
               <w:drawing>
-                <wp:inline distT="0" distB="0" distL="0" distR="0" wp14:anchorId="43B36C18" wp14:editId="55469EBF">
-                  <wp:extent cx="2410161" cy="428685"/>
-                  <wp:effectExtent l="0" t="0" r="0" b="9525"/>
-                  <wp:docPr id="1021605688" name="Image 1"/>
+                <wp:inline distT="0" distB="0" distL="0" distR="0" wp14:anchorId="01243A23" wp14:editId="65D71340">
+                  <wp:extent cx="2800741" cy="2896004"/>
+                  <wp:effectExtent l="0" t="0" r="0" b="0"/>
+                  <wp:docPr id="1401084655" name="Image 1"/>
                   <wp:cNvGraphicFramePr>
                     <a:graphicFrameLocks xmlns:a="http://schemas.openxmlformats.org/drawingml/2006/main" noChangeAspect="1"/>
                   </wp:cNvGraphicFramePr>
@@ -2370,7 +2018,7 @@
                     <a:graphicData uri="http://schemas.openxmlformats.org/drawingml/2006/picture">
                       <pic:pic xmlns:pic="http://schemas.openxmlformats.org/drawingml/2006/picture">
                         <pic:nvPicPr>
-                          <pic:cNvPr id="1021605688" name=""/>
+                          <pic:cNvPr id="1401084655" name=""/>
                           <pic:cNvPicPr/>
                         </pic:nvPicPr>
                         <pic:blipFill>
@@ -2382,7 +2030,7 @@
                         <pic:spPr>
                           <a:xfrm>
                             <a:off x="0" y="0"/>
-                            <a:ext cx="2410161" cy="428685"/>
+                            <a:ext cx="2800741" cy="2896004"/>
                           </a:xfrm>
                           <a:prstGeom prst="rect">
                             <a:avLst/>
@@ -2394,15 +2042,19 @@
                 </wp:inline>
               </w:drawing>
             </w:r>
-            <w:r>
-              <w:br/>
-            </w:r>
+          </w:p>
+          <w:p>
+            <w:pPr>
+              <w:pStyle w:val="Paragraphedeliste"/>
+              <w:ind w:firstLine="0"/>
+              <w:jc w:val="left"/>
+            </w:pPr>
             <w:r>
               <w:drawing>
-                <wp:inline distT="0" distB="0" distL="0" distR="0" wp14:anchorId="5A0EC41E" wp14:editId="06A0995F">
-                  <wp:extent cx="4972049" cy="846612"/>
-                  <wp:effectExtent l="0" t="0" r="635" b="0"/>
-                  <wp:docPr id="1498501048" name="Image 1"/>
+                <wp:inline distT="0" distB="0" distL="0" distR="0" wp14:anchorId="070A637C" wp14:editId="349733D6">
+                  <wp:extent cx="4601217" cy="2229161"/>
+                  <wp:effectExtent l="0" t="0" r="8890" b="0"/>
+                  <wp:docPr id="437053927" name="Image 1"/>
                   <wp:cNvGraphicFramePr>
                     <a:graphicFrameLocks xmlns:a="http://schemas.openxmlformats.org/drawingml/2006/main" noChangeAspect="1"/>
                   </wp:cNvGraphicFramePr>
@@ -2410,7 +2062,7 @@
                     <a:graphicData uri="http://schemas.openxmlformats.org/drawingml/2006/picture">
                       <pic:pic xmlns:pic="http://schemas.openxmlformats.org/drawingml/2006/picture">
                         <pic:nvPicPr>
-                          <pic:cNvPr id="1498501048" name=""/>
+                          <pic:cNvPr id="437053927" name=""/>
                           <pic:cNvPicPr/>
                         </pic:nvPicPr>
                         <pic:blipFill>
@@ -2422,7 +2074,7 @@
                         <pic:spPr>
                           <a:xfrm>
                             <a:off x="0" y="0"/>
-                            <a:ext cx="4986969" cy="849152"/>
+                            <a:ext cx="4601217" cy="2229161"/>
                           </a:xfrm>
                           <a:prstGeom prst="rect">
                             <a:avLst/>
@@ -2434,9 +2086,6 @@
                 </wp:inline>
               </w:drawing>
             </w:r>
-            <w:r>
-              <w:br/>
-            </w:r>
           </w:p>
           <w:p>
             <w:pPr>
@@ -2448,22 +2097,19 @@
               <w:jc w:val="left"/>
             </w:pPr>
             <w:r>
-              <w:t>Action</w:t>
-            </w:r>
-          </w:p>
-          <w:p>
-            <w:pPr>
-              <w:pStyle w:val="Paragraphedeliste"/>
-              <w:ind w:firstLine="0"/>
-              <w:jc w:val="left"/>
-            </w:pPr>
-            <w:r>
-              <w:lastRenderedPageBreak/>
+              <w:t>Affichage/Convert</w:t>
+            </w:r>
+          </w:p>
+          <w:p>
+            <w:pPr>
+              <w:jc w:val="left"/>
+            </w:pPr>
+            <w:r>
               <w:drawing>
-                <wp:inline distT="0" distB="0" distL="0" distR="0" wp14:anchorId="6261320D" wp14:editId="358047AD">
-                  <wp:extent cx="5000625" cy="2086372"/>
-                  <wp:effectExtent l="0" t="0" r="0" b="9525"/>
-                  <wp:docPr id="1718187834" name="Image 1"/>
+                <wp:inline distT="0" distB="0" distL="0" distR="0" wp14:anchorId="27AC5D87" wp14:editId="1A8CD425">
+                  <wp:extent cx="6858000" cy="1162050"/>
+                  <wp:effectExtent l="0" t="0" r="0" b="0"/>
+                  <wp:docPr id="932147686" name="Image 1"/>
                   <wp:cNvGraphicFramePr>
                     <a:graphicFrameLocks xmlns:a="http://schemas.openxmlformats.org/drawingml/2006/main" noChangeAspect="1"/>
                   </wp:cNvGraphicFramePr>
@@ -2471,7 +2117,7 @@
                     <a:graphicData uri="http://schemas.openxmlformats.org/drawingml/2006/picture">
                       <pic:pic xmlns:pic="http://schemas.openxmlformats.org/drawingml/2006/picture">
                         <pic:nvPicPr>
-                          <pic:cNvPr id="1718187834" name=""/>
+                          <pic:cNvPr id="932147686" name=""/>
                           <pic:cNvPicPr/>
                         </pic:nvPicPr>
                         <pic:blipFill>
@@ -2483,7 +2129,7 @@
                         <pic:spPr>
                           <a:xfrm>
                             <a:off x="0" y="0"/>
-                            <a:ext cx="5006820" cy="2088956"/>
+                            <a:ext cx="6858000" cy="1162050"/>
                           </a:xfrm>
                           <a:prstGeom prst="rect">
                             <a:avLst/>
@@ -2498,35 +2144,15 @@
           </w:p>
           <w:p>
             <w:pPr>
-              <w:pStyle w:val="Paragraphedeliste"/>
-              <w:numPr>
-                <w:ilvl w:val="0"/>
-                <w:numId w:val="4"/>
-              </w:numPr>
-              <w:spacing w:after="160" w:line="259" w:lineRule="auto"/>
-              <w:jc w:val="left"/>
-            </w:pPr>
-            <w:r>
-              <w:t>Images</w:t>
-            </w:r>
-            <w:r>
-              <w:t xml:space="preserve"> pour faire des</w:t>
-            </w:r>
-            <w:r>
-              <w:t xml:space="preserve"> tes</w:t>
-            </w:r>
-            <w:r>
-              <w:t>ts</w:t>
-            </w:r>
-            <w:r>
-              <w:br/>
-            </w:r>
-            <w:r>
+              <w:jc w:val="left"/>
+            </w:pPr>
+            <w:r>
+              <w:lastRenderedPageBreak/>
               <w:drawing>
-                <wp:inline distT="0" distB="0" distL="0" distR="0" wp14:anchorId="5D222A73" wp14:editId="02C371FF">
-                  <wp:extent cx="1667108" cy="990738"/>
-                  <wp:effectExtent l="0" t="0" r="9525" b="0"/>
-                  <wp:docPr id="932819022" name="Image 1"/>
+                <wp:inline distT="0" distB="0" distL="0" distR="0" wp14:anchorId="27B34996" wp14:editId="241AD789">
+                  <wp:extent cx="6858000" cy="1442085"/>
+                  <wp:effectExtent l="0" t="0" r="0" b="5715"/>
+                  <wp:docPr id="2044764659" name="Image 1"/>
                   <wp:cNvGraphicFramePr>
                     <a:graphicFrameLocks xmlns:a="http://schemas.openxmlformats.org/drawingml/2006/main" noChangeAspect="1"/>
                   </wp:cNvGraphicFramePr>
@@ -2534,7 +2160,7 @@
                     <a:graphicData uri="http://schemas.openxmlformats.org/drawingml/2006/picture">
                       <pic:pic xmlns:pic="http://schemas.openxmlformats.org/drawingml/2006/picture">
                         <pic:nvPicPr>
-                          <pic:cNvPr id="932819022" name=""/>
+                          <pic:cNvPr id="2044764659" name=""/>
                           <pic:cNvPicPr/>
                         </pic:nvPicPr>
                         <pic:blipFill>
@@ -2546,7 +2172,7 @@
                         <pic:spPr>
                           <a:xfrm>
                             <a:off x="0" y="0"/>
-                            <a:ext cx="1667108" cy="990738"/>
+                            <a:ext cx="6858000" cy="1442085"/>
                           </a:xfrm>
                           <a:prstGeom prst="rect">
                             <a:avLst/>
@@ -2558,19 +2184,12 @@
                 </wp:inline>
               </w:drawing>
             </w:r>
-          </w:p>
-          <w:p>
-            <w:pPr>
-              <w:pStyle w:val="Paragraphedeliste"/>
-              <w:ind w:firstLine="0"/>
-              <w:jc w:val="left"/>
-            </w:pPr>
             <w:r>
               <w:drawing>
-                <wp:inline distT="0" distB="0" distL="0" distR="0" wp14:anchorId="317071EA" wp14:editId="181AFD9C">
-                  <wp:extent cx="3714750" cy="2937720"/>
+                <wp:inline distT="0" distB="0" distL="0" distR="0" wp14:anchorId="34CB66A8" wp14:editId="7A2E043C">
+                  <wp:extent cx="6858000" cy="2099310"/>
                   <wp:effectExtent l="0" t="0" r="0" b="0"/>
-                  <wp:docPr id="1862280508" name="Image 1"/>
+                  <wp:docPr id="1612196767" name="Image 1"/>
                   <wp:cNvGraphicFramePr>
                     <a:graphicFrameLocks xmlns:a="http://schemas.openxmlformats.org/drawingml/2006/main" noChangeAspect="1"/>
                   </wp:cNvGraphicFramePr>
@@ -2578,7 +2197,7 @@
                     <a:graphicData uri="http://schemas.openxmlformats.org/drawingml/2006/picture">
                       <pic:pic xmlns:pic="http://schemas.openxmlformats.org/drawingml/2006/picture">
                         <pic:nvPicPr>
-                          <pic:cNvPr id="1862280508" name=""/>
+                          <pic:cNvPr id="1612196767" name=""/>
                           <pic:cNvPicPr/>
                         </pic:nvPicPr>
                         <pic:blipFill>
@@ -2590,7 +2209,7 @@
                         <pic:spPr>
                           <a:xfrm>
                             <a:off x="0" y="0"/>
-                            <a:ext cx="3717442" cy="2939849"/>
+                            <a:ext cx="6858000" cy="2099310"/>
                           </a:xfrm>
                           <a:prstGeom prst="rect">
                             <a:avLst/>
@@ -2603,6 +2222,61 @@
               </w:drawing>
             </w:r>
           </w:p>
+        </w:tc>
+      </w:tr>
+      <w:tr>
+        <w:tc>
+          <w:tcPr>
+            <w:tcW w:w="10070" w:type="dxa"/>
+            <w:shd w:val="clear" w:color="auto" w:fill="FFE599" w:themeFill="accent4" w:themeFillTint="66"/>
+          </w:tcPr>
+          <w:p>
+            <w:pPr>
+              <w:pStyle w:val="Paragraphedeliste"/>
+              <w:ind w:left="0" w:firstLine="0"/>
+              <w:jc w:val="left"/>
+              <w:rPr>
+                <w:b/>
+                <w:bCs/>
+              </w:rPr>
+            </w:pPr>
+            <w:r>
+              <w:rPr>
+                <w:b/>
+                <w:bCs/>
+              </w:rPr>
+              <w:lastRenderedPageBreak/>
+              <w:t>V1_</w:t>
+            </w:r>
+            <w:r>
+              <w:rPr>
+                <w:b/>
+                <w:bCs/>
+              </w:rPr>
+              <w:t>6</w:t>
+            </w:r>
+            <w:r>
+              <w:rPr>
+                <w:b/>
+                <w:bCs/>
+              </w:rPr>
+              <w:t>__</w:t>
+            </w:r>
+            <w:r>
+              <w:rPr>
+                <w:b/>
+                <w:bCs/>
+              </w:rPr>
+              <w:t>Performance</w:t>
+            </w:r>
+          </w:p>
+        </w:tc>
+      </w:tr>
+      <w:tr>
+        <w:tc>
+          <w:tcPr>
+            <w:tcW w:w="10070" w:type="dxa"/>
+          </w:tcPr>
           <w:p>
             <w:pPr>
               <w:pStyle w:val="Paragraphedeliste"/>
@@ -2613,25 +2287,17 @@
               <w:jc w:val="left"/>
             </w:pPr>
             <w:r>
-              <w:t>Affichage/</w:t>
-            </w:r>
-            <w:proofErr w:type="spellStart"/>
-            <w:r>
-              <w:t>Convert</w:t>
-            </w:r>
-            <w:proofErr w:type="spellEnd"/>
-          </w:p>
-          <w:p>
-            <w:pPr>
-              <w:jc w:val="left"/>
-            </w:pPr>
-            <w:r>
-              <w:lastRenderedPageBreak/>
+              <w:t>Controller</w:t>
+            </w:r>
+            <w:r>
+              <w:br/>
+            </w:r>
+            <w:r>
               <w:drawing>
-                <wp:inline distT="0" distB="0" distL="0" distR="0" wp14:anchorId="7F819377" wp14:editId="03D00887">
-                  <wp:extent cx="4838701" cy="2800603"/>
+                <wp:inline distT="0" distB="0" distL="0" distR="0" wp14:anchorId="2C7DC30D" wp14:editId="6FB08B48">
+                  <wp:extent cx="2038635" cy="504895"/>
                   <wp:effectExtent l="0" t="0" r="0" b="0"/>
-                  <wp:docPr id="400061539" name="Image 1"/>
+                  <wp:docPr id="1870158292" name="Image 1"/>
                   <wp:cNvGraphicFramePr>
                     <a:graphicFrameLocks xmlns:a="http://schemas.openxmlformats.org/drawingml/2006/main" noChangeAspect="1"/>
                   </wp:cNvGraphicFramePr>
@@ -2639,7 +2305,7 @@
                     <a:graphicData uri="http://schemas.openxmlformats.org/drawingml/2006/picture">
                       <pic:pic xmlns:pic="http://schemas.openxmlformats.org/drawingml/2006/picture">
                         <pic:nvPicPr>
-                          <pic:cNvPr id="400061539" name=""/>
+                          <pic:cNvPr id="1870158292" name=""/>
                           <pic:cNvPicPr/>
                         </pic:nvPicPr>
                         <pic:blipFill>
@@ -2651,7 +2317,7 @@
                         <pic:spPr>
                           <a:xfrm>
                             <a:off x="0" y="0"/>
-                            <a:ext cx="4845175" cy="2804350"/>
+                            <a:ext cx="2038635" cy="504895"/>
                           </a:xfrm>
                           <a:prstGeom prst="rect">
                             <a:avLst/>
@@ -2666,14 +2332,25 @@
           </w:p>
           <w:p>
             <w:pPr>
-              <w:jc w:val="left"/>
-            </w:pPr>
+              <w:pStyle w:val="Paragraphedeliste"/>
+              <w:numPr>
+                <w:ilvl w:val="0"/>
+                <w:numId w:val="4"/>
+              </w:numPr>
+              <w:jc w:val="left"/>
+            </w:pPr>
+            <w:r>
+              <w:t>ViewModels EF</w:t>
+            </w:r>
+            <w:r>
+              <w:br/>
+            </w:r>
             <w:r>
               <w:drawing>
-                <wp:inline distT="0" distB="0" distL="0" distR="0" wp14:anchorId="78C034D8" wp14:editId="026C893A">
-                  <wp:extent cx="4325826" cy="3990975"/>
-                  <wp:effectExtent l="0" t="0" r="0" b="0"/>
-                  <wp:docPr id="282895081" name="Image 1"/>
+                <wp:inline distT="0" distB="0" distL="0" distR="0" wp14:anchorId="7898165F" wp14:editId="7D9F3F35">
+                  <wp:extent cx="2581635" cy="847843"/>
+                  <wp:effectExtent l="0" t="0" r="9525" b="9525"/>
+                  <wp:docPr id="969115238" name="Image 1"/>
                   <wp:cNvGraphicFramePr>
                     <a:graphicFrameLocks xmlns:a="http://schemas.openxmlformats.org/drawingml/2006/main" noChangeAspect="1"/>
                   </wp:cNvGraphicFramePr>
@@ -2681,7 +2358,7 @@
                     <a:graphicData uri="http://schemas.openxmlformats.org/drawingml/2006/picture">
                       <pic:pic xmlns:pic="http://schemas.openxmlformats.org/drawingml/2006/picture">
                         <pic:nvPicPr>
-                          <pic:cNvPr id="282895081" name=""/>
+                          <pic:cNvPr id="969115238" name=""/>
                           <pic:cNvPicPr/>
                         </pic:nvPicPr>
                         <pic:blipFill>
@@ -2693,7 +2370,239 @@
                         <pic:spPr>
                           <a:xfrm>
                             <a:off x="0" y="0"/>
-                            <a:ext cx="4328166" cy="3993134"/>
+                            <a:ext cx="2581635" cy="847843"/>
+                          </a:xfrm>
+                          <a:prstGeom prst="rect">
+                            <a:avLst/>
+                          </a:prstGeom>
+                        </pic:spPr>
+                      </pic:pic>
+                    </a:graphicData>
+                  </a:graphic>
+                </wp:inline>
+              </w:drawing>
+            </w:r>
+          </w:p>
+          <w:p>
+            <w:pPr>
+              <w:pStyle w:val="Paragraphedeliste"/>
+              <w:numPr>
+                <w:ilvl w:val="0"/>
+                <w:numId w:val="4"/>
+              </w:numPr>
+              <w:jc w:val="left"/>
+            </w:pPr>
+            <w:r>
+              <w:t>View</w:t>
+            </w:r>
+            <w:r>
+              <w:br/>
+            </w:r>
+            <w:r>
+              <w:drawing>
+                <wp:inline distT="0" distB="0" distL="0" distR="0" wp14:anchorId="580A80AF" wp14:editId="25F7B06A">
+                  <wp:extent cx="2162477" cy="1200318"/>
+                  <wp:effectExtent l="0" t="0" r="0" b="0"/>
+                  <wp:docPr id="1766815911" name="Image 1"/>
+                  <wp:cNvGraphicFramePr>
+                    <a:graphicFrameLocks xmlns:a="http://schemas.openxmlformats.org/drawingml/2006/main" noChangeAspect="1"/>
+                  </wp:cNvGraphicFramePr>
+                  <a:graphic xmlns:a="http://schemas.openxmlformats.org/drawingml/2006/main">
+                    <a:graphicData uri="http://schemas.openxmlformats.org/drawingml/2006/picture">
+                      <pic:pic xmlns:pic="http://schemas.openxmlformats.org/drawingml/2006/picture">
+                        <pic:nvPicPr>
+                          <pic:cNvPr id="1766815911" name=""/>
+                          <pic:cNvPicPr/>
+                        </pic:nvPicPr>
+                        <pic:blipFill>
+                          <a:blip r:embed="rId45"/>
+                          <a:stretch>
+                            <a:fillRect/>
+                          </a:stretch>
+                        </pic:blipFill>
+                        <pic:spPr>
+                          <a:xfrm>
+                            <a:off x="0" y="0"/>
+                            <a:ext cx="2162477" cy="1200318"/>
+                          </a:xfrm>
+                          <a:prstGeom prst="rect">
+                            <a:avLst/>
+                          </a:prstGeom>
+                        </pic:spPr>
+                      </pic:pic>
+                    </a:graphicData>
+                  </a:graphic>
+                </wp:inline>
+              </w:drawing>
+            </w:r>
+            <w:r>
+              <w:br/>
+            </w:r>
+            <w:r>
+              <w:br/>
+            </w:r>
+            <w:r>
+              <w:drawing>
+                <wp:inline distT="0" distB="0" distL="0" distR="0" wp14:anchorId="10787282" wp14:editId="77CD8DE9">
+                  <wp:extent cx="1810003" cy="390580"/>
+                  <wp:effectExtent l="0" t="0" r="0" b="9525"/>
+                  <wp:docPr id="983275761" name="Image 1"/>
+                  <wp:cNvGraphicFramePr>
+                    <a:graphicFrameLocks xmlns:a="http://schemas.openxmlformats.org/drawingml/2006/main" noChangeAspect="1"/>
+                  </wp:cNvGraphicFramePr>
+                  <a:graphic xmlns:a="http://schemas.openxmlformats.org/drawingml/2006/main">
+                    <a:graphicData uri="http://schemas.openxmlformats.org/drawingml/2006/picture">
+                      <pic:pic xmlns:pic="http://schemas.openxmlformats.org/drawingml/2006/picture">
+                        <pic:nvPicPr>
+                          <pic:cNvPr id="983275761" name=""/>
+                          <pic:cNvPicPr/>
+                        </pic:nvPicPr>
+                        <pic:blipFill>
+                          <a:blip r:embed="rId46"/>
+                          <a:stretch>
+                            <a:fillRect/>
+                          </a:stretch>
+                        </pic:blipFill>
+                        <pic:spPr>
+                          <a:xfrm>
+                            <a:off x="0" y="0"/>
+                            <a:ext cx="1810003" cy="390580"/>
+                          </a:xfrm>
+                          <a:prstGeom prst="rect">
+                            <a:avLst/>
+                          </a:prstGeom>
+                        </pic:spPr>
+                      </pic:pic>
+                    </a:graphicData>
+                  </a:graphic>
+                </wp:inline>
+              </w:drawing>
+            </w:r>
+            <w:r>
+              <w:lastRenderedPageBreak/>
+              <w:drawing>
+                <wp:inline distT="0" distB="0" distL="0" distR="0" wp14:anchorId="438AF830" wp14:editId="4560333C">
+                  <wp:extent cx="6858000" cy="2656840"/>
+                  <wp:effectExtent l="0" t="0" r="0" b="0"/>
+                  <wp:docPr id="2022271116" name="Image 1"/>
+                  <wp:cNvGraphicFramePr>
+                    <a:graphicFrameLocks xmlns:a="http://schemas.openxmlformats.org/drawingml/2006/main" noChangeAspect="1"/>
+                  </wp:cNvGraphicFramePr>
+                  <a:graphic xmlns:a="http://schemas.openxmlformats.org/drawingml/2006/main">
+                    <a:graphicData uri="http://schemas.openxmlformats.org/drawingml/2006/picture">
+                      <pic:pic xmlns:pic="http://schemas.openxmlformats.org/drawingml/2006/picture">
+                        <pic:nvPicPr>
+                          <pic:cNvPr id="2022271116" name=""/>
+                          <pic:cNvPicPr/>
+                        </pic:nvPicPr>
+                        <pic:blipFill>
+                          <a:blip r:embed="rId47"/>
+                          <a:stretch>
+                            <a:fillRect/>
+                          </a:stretch>
+                        </pic:blipFill>
+                        <pic:spPr>
+                          <a:xfrm>
+                            <a:off x="0" y="0"/>
+                            <a:ext cx="6858000" cy="2656840"/>
+                          </a:xfrm>
+                          <a:prstGeom prst="rect">
+                            <a:avLst/>
+                          </a:prstGeom>
+                        </pic:spPr>
+                      </pic:pic>
+                    </a:graphicData>
+                  </a:graphic>
+                </wp:inline>
+              </w:drawing>
+            </w:r>
+            <w:r>
+              <w:drawing>
+                <wp:inline distT="0" distB="0" distL="0" distR="0" wp14:anchorId="1DBCAB64" wp14:editId="6A07D6AB">
+                  <wp:extent cx="6858000" cy="2692400"/>
+                  <wp:effectExtent l="0" t="0" r="0" b="0"/>
+                  <wp:docPr id="893256535" name="Image 1"/>
+                  <wp:cNvGraphicFramePr>
+                    <a:graphicFrameLocks xmlns:a="http://schemas.openxmlformats.org/drawingml/2006/main" noChangeAspect="1"/>
+                  </wp:cNvGraphicFramePr>
+                  <a:graphic xmlns:a="http://schemas.openxmlformats.org/drawingml/2006/main">
+                    <a:graphicData uri="http://schemas.openxmlformats.org/drawingml/2006/picture">
+                      <pic:pic xmlns:pic="http://schemas.openxmlformats.org/drawingml/2006/picture">
+                        <pic:nvPicPr>
+                          <pic:cNvPr id="893256535" name=""/>
+                          <pic:cNvPicPr/>
+                        </pic:nvPicPr>
+                        <pic:blipFill>
+                          <a:blip r:embed="rId48"/>
+                          <a:stretch>
+                            <a:fillRect/>
+                          </a:stretch>
+                        </pic:blipFill>
+                        <pic:spPr>
+                          <a:xfrm>
+                            <a:off x="0" y="0"/>
+                            <a:ext cx="6858000" cy="2692400"/>
+                          </a:xfrm>
+                          <a:prstGeom prst="rect">
+                            <a:avLst/>
+                          </a:prstGeom>
+                        </pic:spPr>
+                      </pic:pic>
+                    </a:graphicData>
+                  </a:graphic>
+                </wp:inline>
+              </w:drawing>
+            </w:r>
+          </w:p>
+          <w:p>
+            <w:pPr>
+              <w:pStyle w:val="Paragraphedeliste"/>
+              <w:numPr>
+                <w:ilvl w:val="0"/>
+                <w:numId w:val="4"/>
+              </w:numPr>
+              <w:jc w:val="left"/>
+            </w:pPr>
+            <w:r>
+              <w:t>Action</w:t>
+            </w:r>
+          </w:p>
+          <w:p>
+            <w:pPr>
+              <w:pStyle w:val="Paragraphedeliste"/>
+              <w:ind w:firstLine="0"/>
+              <w:jc w:val="left"/>
+            </w:pPr>
+            <w:r>
+              <w:rPr>
+                <w:noProof/>
+              </w:rPr>
+              <w:lastRenderedPageBreak/>
+              <w:drawing>
+                <wp:inline distT="0" distB="0" distL="0" distR="0" wp14:anchorId="531D7F3A" wp14:editId="2DA6A90A">
+                  <wp:extent cx="6858000" cy="3929380"/>
+                  <wp:effectExtent l="0" t="0" r="0" b="0"/>
+                  <wp:docPr id="1833043040" name="Image 1"/>
+                  <wp:cNvGraphicFramePr>
+                    <a:graphicFrameLocks xmlns:a="http://schemas.openxmlformats.org/drawingml/2006/main" noChangeAspect="1"/>
+                  </wp:cNvGraphicFramePr>
+                  <a:graphic xmlns:a="http://schemas.openxmlformats.org/drawingml/2006/main">
+                    <a:graphicData uri="http://schemas.openxmlformats.org/drawingml/2006/picture">
+                      <pic:pic xmlns:pic="http://schemas.openxmlformats.org/drawingml/2006/picture">
+                        <pic:nvPicPr>
+                          <pic:cNvPr id="1833043040" name=""/>
+                          <pic:cNvPicPr/>
+                        </pic:nvPicPr>
+                        <pic:blipFill>
+                          <a:blip r:embed="rId49"/>
+                          <a:stretch>
+                            <a:fillRect/>
+                          </a:stretch>
+                        </pic:blipFill>
+                        <pic:spPr>
+                          <a:xfrm>
+                            <a:off x="0" y="0"/>
+                            <a:ext cx="6858000" cy="3929380"/>
                           </a:xfrm>
                           <a:prstGeom prst="rect">
                             <a:avLst/>
@@ -3948,6 +3857,26 @@
 </file>
 
 <file path=customXml/item1.xml><?xml version="1.0" encoding="utf-8"?>
+<p:properties xmlns:p="http://schemas.microsoft.com/office/2006/metadata/properties" xmlns:xsi="http://www.w3.org/2001/XMLSchema-instance" xmlns:pc="http://schemas.microsoft.com/office/infopath/2007/PartnerControls">
+  <documentManagement>
+    <lcf76f155ced4ddcb4097134ff3c332f xmlns="c65c2b77-1fad-4b21-9689-335554852cde">
+      <Terms xmlns="http://schemas.microsoft.com/office/infopath/2007/PartnerControls"/>
+    </lcf76f155ced4ddcb4097134ff3c332f>
+    <TaxCatchAll xmlns="b8608b77-b3ab-42aa-ad34-c8e67f77b7da" xsi:nil="true"/>
+  </documentManagement>
+</p:properties>
+</file>
+
+<file path=customXml/item2.xml><?xml version="1.0" encoding="utf-8"?>
+<?mso-contentType ?>
+<FormTemplates xmlns="http://schemas.microsoft.com/sharepoint/v3/contenttype/forms">
+  <Display>DocumentLibraryForm</Display>
+  <Edit>DocumentLibraryForm</Edit>
+  <New>DocumentLibraryForm</New>
+</FormTemplates>
+</file>
+
+<file path=customXml/item3.xml><?xml version="1.0" encoding="utf-8"?>
 <ct:contentTypeSchema xmlns:ct="http://schemas.microsoft.com/office/2006/metadata/contentType" xmlns:ma="http://schemas.microsoft.com/office/2006/metadata/properties/metaAttributes" ct:_="" ma:_="" ma:contentTypeName="Document" ma:contentTypeID="0x0101005B00C88A3E953649BD64087BA96A9063" ma:contentTypeVersion="11" ma:contentTypeDescription="Crée un document." ma:contentTypeScope="" ma:versionID="1dac79db1919c8e2af1c9838409434a1">
   <xsd:schema xmlns:xsd="http://www.w3.org/2001/XMLSchema" xmlns:xs="http://www.w3.org/2001/XMLSchema" xmlns:p="http://schemas.microsoft.com/office/2006/metadata/properties" xmlns:ns2="c65c2b77-1fad-4b21-9689-335554852cde" xmlns:ns3="b8608b77-b3ab-42aa-ad34-c8e67f77b7da" targetNamespace="http://schemas.microsoft.com/office/2006/metadata/properties" ma:root="true" ma:fieldsID="8f480e70674dab547c2c02a90b24fd39" ns2:_="" ns3:_="">
     <xsd:import namespace="c65c2b77-1fad-4b21-9689-335554852cde"/>
@@ -4142,34 +4071,40 @@
 </ct:contentTypeSchema>
 </file>
 
-<file path=customXml/item2.xml><?xml version="1.0" encoding="utf-8"?>
-<?mso-contentType ?>
-<FormTemplates xmlns="http://schemas.microsoft.com/sharepoint/v3/contenttype/forms">
-  <Display>DocumentLibraryForm</Display>
-  <Edit>DocumentLibraryForm</Edit>
-  <New>DocumentLibraryForm</New>
-</FormTemplates>
-</file>
-
-<file path=customXml/item3.xml><?xml version="1.0" encoding="utf-8"?>
-<p:properties xmlns:p="http://schemas.microsoft.com/office/2006/metadata/properties" xmlns:xsi="http://www.w3.org/2001/XMLSchema-instance" xmlns:pc="http://schemas.microsoft.com/office/infopath/2007/PartnerControls">
-  <documentManagement>
-    <lcf76f155ced4ddcb4097134ff3c332f xmlns="c65c2b77-1fad-4b21-9689-335554852cde">
-      <Terms xmlns="http://schemas.microsoft.com/office/infopath/2007/PartnerControls"/>
-    </lcf76f155ced4ddcb4097134ff3c332f>
-    <TaxCatchAll xmlns="b8608b77-b3ab-42aa-ad34-c8e67f77b7da" xsi:nil="true"/>
-  </documentManagement>
-</p:properties>
-</file>
-
 <file path=customXml/itemProps1.xml><?xml version="1.0" encoding="utf-8"?>
-<ds:datastoreItem xmlns:ds="http://schemas.openxmlformats.org/officeDocument/2006/customXml" ds:itemID="{C95179FF-0420-42E5-B9D9-6F7F2ADA8C43}"/>
+<ds:datastoreItem xmlns:ds="http://schemas.openxmlformats.org/officeDocument/2006/customXml" ds:itemID="{11769EEB-FD7F-4E1C-9D79-749880609C77}">
+  <ds:schemaRefs>
+    <ds:schemaRef ds:uri="http://schemas.microsoft.com/office/2006/metadata/properties"/>
+    <ds:schemaRef ds:uri="http://schemas.microsoft.com/office/infopath/2007/PartnerControls"/>
+    <ds:schemaRef ds:uri="c65c2b77-1fad-4b21-9689-335554852cde"/>
+    <ds:schemaRef ds:uri="b8608b77-b3ab-42aa-ad34-c8e67f77b7da"/>
+  </ds:schemaRefs>
+</ds:datastoreItem>
 </file>
 
 <file path=customXml/itemProps2.xml><?xml version="1.0" encoding="utf-8"?>
-<ds:datastoreItem xmlns:ds="http://schemas.openxmlformats.org/officeDocument/2006/customXml" ds:itemID="{1AD36313-955F-4F6A-9B6D-7B8C0A3531A0}"/>
+<ds:datastoreItem xmlns:ds="http://schemas.openxmlformats.org/officeDocument/2006/customXml" ds:itemID="{1AD36313-955F-4F6A-9B6D-7B8C0A3531A0}">
+  <ds:schemaRefs>
+    <ds:schemaRef ds:uri="http://schemas.microsoft.com/sharepoint/v3/contenttype/forms"/>
+  </ds:schemaRefs>
+</ds:datastoreItem>
 </file>
 
 <file path=customXml/itemProps3.xml><?xml version="1.0" encoding="utf-8"?>
-<ds:datastoreItem xmlns:ds="http://schemas.openxmlformats.org/officeDocument/2006/customXml" ds:itemID="{11769EEB-FD7F-4E1C-9D79-749880609C77}"/>
+<ds:datastoreItem xmlns:ds="http://schemas.openxmlformats.org/officeDocument/2006/customXml" ds:itemID="{C95179FF-0420-42E5-B9D9-6F7F2ADA8C43}">
+  <ds:schemaRefs>
+    <ds:schemaRef ds:uri="http://schemas.microsoft.com/office/2006/metadata/contentType"/>
+    <ds:schemaRef ds:uri="http://schemas.microsoft.com/office/2006/metadata/properties/metaAttributes"/>
+    <ds:schemaRef ds:uri="http://www.w3.org/2001/XMLSchema"/>
+    <ds:schemaRef ds:uri="http://schemas.microsoft.com/office/2006/metadata/properties"/>
+    <ds:schemaRef ds:uri="c65c2b77-1fad-4b21-9689-335554852cde"/>
+    <ds:schemaRef ds:uri="b8608b77-b3ab-42aa-ad34-c8e67f77b7da"/>
+    <ds:schemaRef ds:uri="http://schemas.microsoft.com/office/2006/documentManagement/types"/>
+    <ds:schemaRef ds:uri="http://schemas.microsoft.com/office/infopath/2007/PartnerControls"/>
+    <ds:schemaRef ds:uri="http://schemas.openxmlformats.org/package/2006/metadata/core-properties"/>
+    <ds:schemaRef ds:uri="http://purl.org/dc/elements/1.1/"/>
+    <ds:schemaRef ds:uri="http://purl.org/dc/terms/"/>
+    <ds:schemaRef ds:uri="http://schemas.microsoft.com/internal/obd"/>
+  </ds:schemaRefs>
+</ds:datastoreItem>
 </file>
</xml_diff>